<commit_message>
Added Rate Limiting and Inventory by Page
</commit_message>
<xml_diff>
--- a/Paladin ECOMM API.docx
+++ b/Paladin ECOMM API.docx
@@ -220,10 +220,7 @@
               <w:ind w:left="0" w:firstLine="0"/>
             </w:pPr>
             <w:r>
-              <w:t xml:space="preserve">Reduced scope document initial release. </w:t>
-            </w:r>
-            <w:r>
-              <w:t xml:space="preserve"> </w:t>
+              <w:t xml:space="preserve">Reduced scope document initial release.  </w:t>
             </w:r>
           </w:p>
         </w:tc>
@@ -243,16 +240,132 @@
               <w:ind w:left="187" w:firstLine="0"/>
             </w:pPr>
             <w:r>
+              <w:t xml:space="preserve">05/21/2021 </w:t>
+            </w:r>
+          </w:p>
+        </w:tc>
+      </w:tr>
+      <w:tr>
+        <w:trPr>
+          <w:trHeight w:val="290"/>
+        </w:trPr>
+        <w:tc>
+          <w:tcPr>
+            <w:tcW w:w="991" w:type="dxa"/>
+            <w:tcBorders>
+              <w:top w:val="single" w:sz="4" w:space="0" w:color="000000"/>
+              <w:left w:val="single" w:sz="4" w:space="0" w:color="000000"/>
+              <w:bottom w:val="single" w:sz="4" w:space="0" w:color="000000"/>
+              <w:right w:val="single" w:sz="4" w:space="0" w:color="000000"/>
+            </w:tcBorders>
+          </w:tcPr>
+          <w:p>
+            <w:pPr>
+              <w:spacing w:after="0" w:line="259" w:lineRule="auto"/>
+              <w:ind w:left="108" w:firstLine="0"/>
+            </w:pPr>
+            <w:r>
+              <w:t>V1.0.</w:t>
+            </w:r>
+            <w:r>
+              <w:t>7</w:t>
+            </w:r>
+          </w:p>
+        </w:tc>
+        <w:tc>
+          <w:tcPr>
+            <w:tcW w:w="466" w:type="dxa"/>
+            <w:tcBorders>
+              <w:top w:val="single" w:sz="4" w:space="0" w:color="000000"/>
+              <w:left w:val="single" w:sz="4" w:space="0" w:color="000000"/>
+              <w:bottom w:val="single" w:sz="4" w:space="0" w:color="000000"/>
+              <w:right w:val="nil"/>
+            </w:tcBorders>
+          </w:tcPr>
+          <w:p>
+            <w:pPr>
+              <w:spacing w:after="0" w:line="259" w:lineRule="auto"/>
+              <w:ind w:left="106" w:firstLine="0"/>
+            </w:pPr>
+            <w:r>
+              <w:rPr>
+                <w:rFonts w:ascii="Segoe UI Symbol" w:eastAsia="Segoe UI Symbol" w:hAnsi="Segoe UI Symbol" w:cs="Segoe UI Symbol"/>
+              </w:rPr>
+              <w:t></w:t>
+            </w:r>
+            <w:r>
+              <w:rPr>
+                <w:rFonts w:ascii="Arial" w:eastAsia="Arial" w:hAnsi="Arial" w:cs="Arial"/>
+              </w:rPr>
+              <w:t xml:space="preserve"> </w:t>
+            </w:r>
+          </w:p>
+        </w:tc>
+        <w:tc>
+          <w:tcPr>
+            <w:tcW w:w="7185" w:type="dxa"/>
+            <w:tcBorders>
+              <w:top w:val="single" w:sz="4" w:space="0" w:color="000000"/>
+              <w:left w:val="nil"/>
+              <w:bottom w:val="single" w:sz="4" w:space="0" w:color="000000"/>
+              <w:right w:val="single" w:sz="4" w:space="0" w:color="000000"/>
+            </w:tcBorders>
+          </w:tcPr>
+          <w:p>
+            <w:pPr>
+              <w:spacing w:after="0" w:line="259" w:lineRule="auto"/>
+              <w:ind w:left="0" w:firstLine="0"/>
+            </w:pPr>
+            <w:r>
+              <w:t xml:space="preserve">Add </w:t>
+            </w:r>
+            <w:proofErr w:type="spellStart"/>
+            <w:r>
+              <w:t>AltPartNumber</w:t>
+            </w:r>
+            <w:proofErr w:type="spellEnd"/>
+            <w:r>
+              <w:t xml:space="preserve"> to Inventory record. Document Rate Limiting. Include </w:t>
+            </w:r>
+            <w:proofErr w:type="spellStart"/>
+            <w:r>
+              <w:t>GetInventoryByPage</w:t>
+            </w:r>
+            <w:proofErr w:type="spellEnd"/>
+            <w:r>
+              <w:t xml:space="preserve"> API</w:t>
+            </w:r>
+          </w:p>
+        </w:tc>
+        <w:tc>
+          <w:tcPr>
+            <w:tcW w:w="1440" w:type="dxa"/>
+            <w:tcBorders>
+              <w:top w:val="single" w:sz="4" w:space="0" w:color="000000"/>
+              <w:left w:val="single" w:sz="4" w:space="0" w:color="000000"/>
+              <w:bottom w:val="single" w:sz="4" w:space="0" w:color="000000"/>
+              <w:right w:val="single" w:sz="4" w:space="0" w:color="000000"/>
+            </w:tcBorders>
+          </w:tcPr>
+          <w:p>
+            <w:pPr>
+              <w:spacing w:after="0" w:line="259" w:lineRule="auto"/>
+              <w:ind w:left="187" w:firstLine="0"/>
+            </w:pPr>
+            <w:r>
               <w:t>0</w:t>
             </w:r>
             <w:r>
-              <w:t>5</w:t>
+              <w:t>7</w:t>
             </w:r>
             <w:r>
               <w:t>/</w:t>
             </w:r>
             <w:r>
-              <w:t>21</w:t>
+              <w:t>2</w:t>
+            </w:r>
+            <w:r>
+              <w:t>0</w:t>
             </w:r>
             <w:r>
               <w:t>/20</w:t>
@@ -314,6 +427,8 @@
       <w:r>
         <w:t xml:space="preserve">and Get HTTP verbs are supported.  </w:t>
       </w:r>
+      <w:bookmarkStart w:id="0" w:name="_GoBack"/>
+      <w:bookmarkEnd w:id="0"/>
     </w:p>
     <w:p>
       <w:pPr>
@@ -438,15 +553,7 @@
         <w:t xml:space="preserve"> site and credentials contact Paladin</w:t>
       </w:r>
       <w:r>
-        <w:t xml:space="preserve"> Support (</w:t>
-      </w:r>
-      <w:bookmarkStart w:id="0" w:name="_GoBack"/>
-      <w:r>
-        <w:t>support@paladinpos.com</w:t>
-      </w:r>
-      <w:bookmarkEnd w:id="0"/>
-      <w:r>
-        <w:t>)</w:t>
+        <w:t xml:space="preserve"> Support (support@paladinpos.com)</w:t>
       </w:r>
       <w:r>
         <w:t>.</w:t>
@@ -476,9 +583,36 @@
     </w:p>
     <w:p>
       <w:pPr>
-        <w:pStyle w:val="Heading1"/>
+        <w:spacing w:after="0" w:line="259" w:lineRule="auto"/>
         <w:ind w:left="-5"/>
-      </w:pPr>
+        <w:rPr>
+          <w:color w:val="1F4D78"/>
+          <w:sz w:val="24"/>
+        </w:rPr>
+      </w:pPr>
+      <w:r>
+        <w:rPr>
+          <w:color w:val="1F4D78"/>
+          <w:sz w:val="24"/>
+        </w:rPr>
+        <w:t>Rate Limiting</w:t>
+      </w:r>
+    </w:p>
+    <w:p>
+      <w:pPr>
+        <w:spacing w:after="0" w:line="259" w:lineRule="auto"/>
+        <w:ind w:left="-5"/>
+      </w:pPr>
+      <w:r>
+        <w:lastRenderedPageBreak/>
+        <w:t xml:space="preserve">Paladin API runs on store hardware which may be outdated and/or slow. To reduce the risk of API calls affecting the performance of the POS system in the stores, API calls are limited to 1 call per second across all APIs. If you exceed that limit, you will get a 429 </w:t>
+      </w:r>
+      <w:r>
+        <w:t xml:space="preserve">- </w:t>
+      </w:r>
+      <w:r>
+        <w:t xml:space="preserve">Too Many Requests response. Code should be designed to check for this response and retry after an appropriate delay. </w:t>
+      </w:r>
     </w:p>
     <w:p>
       <w:pPr>
@@ -1285,6 +1419,7 @@
         <w:ind w:left="730"/>
       </w:pPr>
       <w:r>
+        <w:lastRenderedPageBreak/>
         <w:t>AiOiJsb2NhbCIsInBhbGFkaW5fc3RvcmUiOlsiMyIsIi0xMDIyIiwiLTEwMjciLCItMTAyMCIsIjk5OTkiLCItMTAy</w:t>
       </w:r>
     </w:p>
@@ -1301,7 +1436,6 @@
         <w:ind w:left="730"/>
       </w:pPr>
       <w:r>
-        <w:lastRenderedPageBreak/>
         <w:t>Jtb2JpbGUyLmFwaSIsIm1vYmlsZTIuc2hvdyIsIm1vYmlsZTIuc2lnIl0sInNjb3BlIjpbInBhbGFkaW4ubW9iaWxl</w:t>
       </w:r>
     </w:p>
@@ -1576,7 +1710,7 @@
           <w:rFonts w:ascii="Courier New" w:eastAsia="Courier New" w:hAnsi="Courier New" w:cs="Courier New"/>
           <w:sz w:val="20"/>
         </w:rPr>
-        <w:t>MfgPartNumber</w:t>
+        <w:t>AltPartNumber</w:t>
       </w:r>
       <w:proofErr w:type="spellEnd"/>
       <w:r>
@@ -1597,7 +1731,23 @@
           <w:rFonts w:ascii="Courier New" w:eastAsia="Courier New" w:hAnsi="Courier New" w:cs="Courier New"/>
           <w:sz w:val="20"/>
         </w:rPr>
-        <w:t xml:space="preserve">  "Description1": "string", </w:t>
+        <w:t xml:space="preserve">  "</w:t>
+      </w:r>
+      <w:proofErr w:type="spellStart"/>
+      <w:r>
+        <w:rPr>
+          <w:rFonts w:ascii="Courier New" w:eastAsia="Courier New" w:hAnsi="Courier New" w:cs="Courier New"/>
+          <w:sz w:val="20"/>
+        </w:rPr>
+        <w:t>MfgPartNumber</w:t>
+      </w:r>
+      <w:proofErr w:type="spellEnd"/>
+      <w:r>
+        <w:rPr>
+          <w:rFonts w:ascii="Courier New" w:eastAsia="Courier New" w:hAnsi="Courier New" w:cs="Courier New"/>
+          <w:sz w:val="20"/>
+        </w:rPr>
+        <w:t xml:space="preserve">": "string", </w:t>
       </w:r>
     </w:p>
     <w:p>
@@ -1610,7 +1760,7 @@
           <w:rFonts w:ascii="Courier New" w:eastAsia="Courier New" w:hAnsi="Courier New" w:cs="Courier New"/>
           <w:sz w:val="20"/>
         </w:rPr>
-        <w:t xml:space="preserve">  "Description2": "string", </w:t>
+        <w:t xml:space="preserve">  "Description1": "string", </w:t>
       </w:r>
     </w:p>
     <w:p>
@@ -1623,7 +1773,7 @@
           <w:rFonts w:ascii="Courier New" w:eastAsia="Courier New" w:hAnsi="Courier New" w:cs="Courier New"/>
           <w:sz w:val="20"/>
         </w:rPr>
-        <w:t xml:space="preserve">  "Weight": 0.0, </w:t>
+        <w:t xml:space="preserve">  "Description2": "string", </w:t>
       </w:r>
     </w:p>
     <w:p>
@@ -1636,22 +1786,35 @@
           <w:rFonts w:ascii="Courier New" w:eastAsia="Courier New" w:hAnsi="Courier New" w:cs="Courier New"/>
           <w:sz w:val="20"/>
         </w:rPr>
-        <w:t xml:space="preserve">  "</w:t>
-      </w:r>
-      <w:proofErr w:type="spellStart"/>
+        <w:t xml:space="preserve">  "Weight": 0.0, </w:t>
+      </w:r>
+    </w:p>
+    <w:p>
+      <w:pPr>
+        <w:spacing w:after="4" w:line="256" w:lineRule="auto"/>
+        <w:ind w:left="715"/>
+      </w:pPr>
       <w:r>
         <w:rPr>
           <w:rFonts w:ascii="Courier New" w:eastAsia="Courier New" w:hAnsi="Courier New" w:cs="Courier New"/>
           <w:sz w:val="20"/>
         </w:rPr>
-        <w:t>CoreCharge</w:t>
-      </w:r>
-      <w:proofErr w:type="spellEnd"/>
+        <w:t xml:space="preserve">  "</w:t>
+      </w:r>
+      <w:proofErr w:type="spellStart"/>
       <w:r>
         <w:rPr>
           <w:rFonts w:ascii="Courier New" w:eastAsia="Courier New" w:hAnsi="Courier New" w:cs="Courier New"/>
           <w:sz w:val="20"/>
         </w:rPr>
+        <w:t>CoreCharge</w:t>
+      </w:r>
+      <w:proofErr w:type="spellEnd"/>
+      <w:r>
+        <w:rPr>
+          <w:rFonts w:ascii="Courier New" w:eastAsia="Courier New" w:hAnsi="Courier New" w:cs="Courier New"/>
+          <w:sz w:val="20"/>
+        </w:rPr>
         <w:t xml:space="preserve">": 0.0, </w:t>
       </w:r>
     </w:p>
@@ -1828,6 +1991,642 @@
       <w:pPr>
         <w:spacing w:after="4" w:line="256" w:lineRule="auto"/>
         <w:ind w:left="0" w:right="7136" w:firstLine="720"/>
+      </w:pPr>
+    </w:p>
+    <w:p>
+      <w:pPr>
+        <w:pStyle w:val="Heading2"/>
+        <w:ind w:left="-5" w:right="2658"/>
+      </w:pPr>
+      <w:r>
+        <w:t xml:space="preserve">GET – All by Page </w:t>
+      </w:r>
+    </w:p>
+    <w:p>
+      <w:pPr>
+        <w:spacing w:after="0" w:line="259" w:lineRule="auto"/>
+        <w:ind w:left="-5"/>
+      </w:pPr>
+      <w:r>
+        <w:rPr>
+          <w:color w:val="1F4D78"/>
+          <w:sz w:val="24"/>
+        </w:rPr>
+        <w:t xml:space="preserve">Verb: GET </w:t>
+      </w:r>
+    </w:p>
+    <w:p>
+      <w:pPr>
+        <w:spacing w:after="157"/>
+        <w:ind w:left="-5"/>
+      </w:pPr>
+      <w:r>
+        <w:t>(…/{</w:t>
+      </w:r>
+      <w:proofErr w:type="spellStart"/>
+      <w:r>
+        <w:t>storeId</w:t>
+      </w:r>
+      <w:proofErr w:type="spellEnd"/>
+      <w:r>
+        <w:t>}/inventory/{</w:t>
+      </w:r>
+      <w:proofErr w:type="spellStart"/>
+      <w:r>
+        <w:t>per_page</w:t>
+      </w:r>
+      <w:proofErr w:type="spellEnd"/>
+      <w:r>
+        <w:t>}/{</w:t>
+      </w:r>
+      <w:proofErr w:type="spellStart"/>
+      <w:r>
+        <w:t>page_num</w:t>
+      </w:r>
+      <w:proofErr w:type="spellEnd"/>
+      <w:r>
+        <w:t xml:space="preserve">}) </w:t>
+      </w:r>
+    </w:p>
+    <w:p>
+      <w:pPr>
+        <w:spacing w:after="157"/>
+        <w:ind w:left="-5"/>
+      </w:pPr>
+      <w:r>
+        <w:t xml:space="preserve">This route returns a page of inventory items. The response header contains information useful in the navigation of inventory items (current page and total number of parts). </w:t>
+      </w:r>
+    </w:p>
+    <w:p>
+      <w:pPr>
+        <w:spacing w:after="202"/>
+        <w:ind w:left="-5"/>
+      </w:pPr>
+      <w:r>
+        <w:t xml:space="preserve">Variables: </w:t>
+      </w:r>
+    </w:p>
+    <w:p>
+      <w:pPr>
+        <w:numPr>
+          <w:ilvl w:val="0"/>
+          <w:numId w:val="6"/>
+        </w:numPr>
+        <w:ind w:hanging="360"/>
+      </w:pPr>
+      <w:r>
+        <w:t>{</w:t>
+      </w:r>
+      <w:proofErr w:type="spellStart"/>
+      <w:r>
+        <w:t>storeId</w:t>
+      </w:r>
+      <w:proofErr w:type="spellEnd"/>
+      <w:r>
+        <w:t xml:space="preserve">} Paladin store number </w:t>
+      </w:r>
+    </w:p>
+    <w:p>
+      <w:pPr>
+        <w:numPr>
+          <w:ilvl w:val="0"/>
+          <w:numId w:val="6"/>
+        </w:numPr>
+        <w:ind w:hanging="360"/>
+      </w:pPr>
+      <w:r>
+        <w:t>{</w:t>
+      </w:r>
+      <w:proofErr w:type="spellStart"/>
+      <w:r>
+        <w:t>per_page</w:t>
+      </w:r>
+      <w:proofErr w:type="spellEnd"/>
+      <w:r>
+        <w:t>} must be an integer and will determine the number of inventory items returned per page. Max value = 100</w:t>
+      </w:r>
+    </w:p>
+    <w:p>
+      <w:pPr>
+        <w:numPr>
+          <w:ilvl w:val="0"/>
+          <w:numId w:val="6"/>
+        </w:numPr>
+        <w:spacing w:after="127"/>
+        <w:ind w:hanging="360"/>
+      </w:pPr>
+      <w:r>
+        <w:t xml:space="preserve">{page} must be an integer and will determine which page is returned </w:t>
+      </w:r>
+    </w:p>
+    <w:p>
+      <w:pPr>
+        <w:spacing w:after="203"/>
+        <w:ind w:left="-5"/>
+      </w:pPr>
+      <w:r>
+        <w:t xml:space="preserve">Responses: </w:t>
+      </w:r>
+    </w:p>
+    <w:p>
+      <w:pPr>
+        <w:numPr>
+          <w:ilvl w:val="0"/>
+          <w:numId w:val="6"/>
+        </w:numPr>
+        <w:ind w:hanging="360"/>
+      </w:pPr>
+      <w:r>
+        <w:t xml:space="preserve">If the request is successful, the response will return a status of 200 (OK) and the inventory data </w:t>
+      </w:r>
+    </w:p>
+    <w:p>
+      <w:pPr>
+        <w:numPr>
+          <w:ilvl w:val="0"/>
+          <w:numId w:val="6"/>
+        </w:numPr>
+        <w:ind w:hanging="360"/>
+      </w:pPr>
+      <w:r>
+        <w:t xml:space="preserve">If the requested store is not authorized, the response will return a status of 401 (Unauthorized) </w:t>
+      </w:r>
+    </w:p>
+    <w:p>
+      <w:pPr>
+        <w:numPr>
+          <w:ilvl w:val="0"/>
+          <w:numId w:val="6"/>
+        </w:numPr>
+        <w:ind w:hanging="360"/>
+      </w:pPr>
+      <w:r>
+        <w:t>If the request is not correct</w:t>
+      </w:r>
+      <w:r>
+        <w:t xml:space="preserve"> </w:t>
+      </w:r>
+      <w:r>
+        <w:t>the response will return a status of 400 (Bad Request)</w:t>
+      </w:r>
+    </w:p>
+    <w:p>
+      <w:pPr>
+        <w:numPr>
+          <w:ilvl w:val="0"/>
+          <w:numId w:val="6"/>
+        </w:numPr>
+        <w:ind w:hanging="360"/>
+      </w:pPr>
+      <w:r>
+        <w:t xml:space="preserve">If the </w:t>
+      </w:r>
+      <w:r>
+        <w:t xml:space="preserve">page size is too big </w:t>
+      </w:r>
+      <w:r>
+        <w:t>the response will return a status of 400 (Bad Request)</w:t>
+      </w:r>
+    </w:p>
+    <w:p>
+      <w:pPr>
+        <w:numPr>
+          <w:ilvl w:val="0"/>
+          <w:numId w:val="6"/>
+        </w:numPr>
+        <w:ind w:hanging="360"/>
+      </w:pPr>
+      <w:r>
+        <w:t xml:space="preserve">If the requested store is not accessible, the response will return a status of 400 (Bad Request) </w:t>
+      </w:r>
+    </w:p>
+    <w:p>
+      <w:pPr>
+        <w:numPr>
+          <w:ilvl w:val="0"/>
+          <w:numId w:val="6"/>
+        </w:numPr>
+        <w:ind w:hanging="360"/>
+      </w:pPr>
+      <w:r>
+        <w:t>If the Rate Limit is exceeded, the response will return a status of 429 (Too Many Requests)</w:t>
+      </w:r>
+    </w:p>
+    <w:p>
+      <w:pPr>
+        <w:numPr>
+          <w:ilvl w:val="0"/>
+          <w:numId w:val="6"/>
+        </w:numPr>
+        <w:ind w:hanging="360"/>
+      </w:pPr>
+      <w:r>
+        <w:t xml:space="preserve">Header </w:t>
+      </w:r>
+    </w:p>
+    <w:p>
+      <w:pPr>
+        <w:numPr>
+          <w:ilvl w:val="1"/>
+          <w:numId w:val="6"/>
+        </w:numPr>
+        <w:spacing w:after="30"/>
+        <w:ind w:right="2499" w:hanging="360"/>
+      </w:pPr>
+      <w:proofErr w:type="spellStart"/>
+      <w:r>
+        <w:t>per_page</w:t>
+      </w:r>
+      <w:proofErr w:type="spellEnd"/>
+      <w:r>
+        <w:t xml:space="preserve"> – the value from the request </w:t>
+      </w:r>
+    </w:p>
+    <w:p>
+      <w:pPr>
+        <w:numPr>
+          <w:ilvl w:val="1"/>
+          <w:numId w:val="6"/>
+        </w:numPr>
+        <w:spacing w:after="30"/>
+        <w:ind w:right="2499" w:hanging="360"/>
+      </w:pPr>
+      <w:r>
+        <w:lastRenderedPageBreak/>
+        <w:t xml:space="preserve">page – the value from the request </w:t>
+      </w:r>
+    </w:p>
+    <w:p>
+      <w:pPr>
+        <w:numPr>
+          <w:ilvl w:val="1"/>
+          <w:numId w:val="6"/>
+        </w:numPr>
+        <w:ind w:right="2499" w:hanging="360"/>
+      </w:pPr>
+      <w:proofErr w:type="spellStart"/>
+      <w:r>
+        <w:t>total_count</w:t>
+      </w:r>
+      <w:proofErr w:type="spellEnd"/>
+      <w:r>
+        <w:t xml:space="preserve"> – total number of inventory items </w:t>
+      </w:r>
+    </w:p>
+    <w:p>
+      <w:pPr>
+        <w:spacing w:after="163" w:line="259" w:lineRule="auto"/>
+        <w:ind w:left="720" w:firstLine="0"/>
+      </w:pPr>
+      <w:r>
+        <w:t xml:space="preserve"> </w:t>
+      </w:r>
+    </w:p>
+    <w:p>
+      <w:pPr>
+        <w:spacing w:after="157"/>
+        <w:ind w:left="0" w:firstLine="0"/>
+      </w:pPr>
+      <w:r>
+        <w:t xml:space="preserve">Example Success Response: </w:t>
+      </w:r>
+    </w:p>
+    <w:p>
+      <w:pPr>
+        <w:spacing w:after="157"/>
+        <w:ind w:left="0" w:firstLine="0"/>
+      </w:pPr>
+      <w:proofErr w:type="spellStart"/>
+      <w:r>
+        <w:t>HttpStatusCode</w:t>
+      </w:r>
+      <w:proofErr w:type="spellEnd"/>
+      <w:r>
+        <w:t>: 200</w:t>
+      </w:r>
+    </w:p>
+    <w:p>
+      <w:pPr>
+        <w:spacing w:after="157"/>
+        <w:ind w:left="0" w:firstLine="0"/>
+      </w:pPr>
+      <w:r>
+        <w:t>Content:</w:t>
+      </w:r>
+    </w:p>
+    <w:p>
+      <w:r>
+        <w:t>{</w:t>
+      </w:r>
+    </w:p>
+    <w:p>
+      <w:r>
+        <w:t xml:space="preserve">  "status": "OK",</w:t>
+      </w:r>
+    </w:p>
+    <w:p>
+      <w:r>
+        <w:t xml:space="preserve">  "code": 200,</w:t>
+      </w:r>
+    </w:p>
+    <w:p>
+      <w:r>
+        <w:t xml:space="preserve">  "messages": [],</w:t>
+      </w:r>
+    </w:p>
+    <w:p>
+      <w:r>
+        <w:t xml:space="preserve">  "data": [</w:t>
+      </w:r>
+    </w:p>
+    <w:p>
+      <w:r>
+        <w:t xml:space="preserve">    {</w:t>
+      </w:r>
+    </w:p>
+    <w:p>
+      <w:r>
+        <w:t xml:space="preserve">      "</w:t>
+      </w:r>
+      <w:proofErr w:type="spellStart"/>
+      <w:r>
+        <w:t>PartId</w:t>
+      </w:r>
+      <w:proofErr w:type="spellEnd"/>
+      <w:r>
+        <w:t>": 71,</w:t>
+      </w:r>
+    </w:p>
+    <w:p>
+      <w:r>
+        <w:t xml:space="preserve">      "</w:t>
+      </w:r>
+      <w:proofErr w:type="spellStart"/>
+      <w:r>
+        <w:t>PartNumber</w:t>
+      </w:r>
+      <w:proofErr w:type="spellEnd"/>
+      <w:r>
+        <w:t>": "10120",</w:t>
+      </w:r>
+    </w:p>
+    <w:p>
+      <w:r>
+        <w:t xml:space="preserve">      "</w:t>
+      </w:r>
+      <w:proofErr w:type="spellStart"/>
+      <w:r>
+        <w:t>AltPartNumber</w:t>
+      </w:r>
+      <w:proofErr w:type="spellEnd"/>
+      <w:r>
+        <w:t>": "041758046032",</w:t>
+      </w:r>
+    </w:p>
+    <w:p>
+      <w:r>
+        <w:t xml:space="preserve">      "</w:t>
+      </w:r>
+      <w:proofErr w:type="spellStart"/>
+      <w:r>
+        <w:t>MfgPartNumber</w:t>
+      </w:r>
+      <w:proofErr w:type="spellEnd"/>
+      <w:r>
+        <w:t>": "460300",</w:t>
+      </w:r>
+    </w:p>
+    <w:p>
+      <w:r>
+        <w:t xml:space="preserve">      "Description1": "POLISH LMN 12.5OZ GRDSMN",</w:t>
+      </w:r>
+    </w:p>
+    <w:p>
+      <w:r>
+        <w:t xml:space="preserve">      "Description2": "",</w:t>
+      </w:r>
+    </w:p>
+    <w:p>
+      <w:r>
+        <w:t xml:space="preserve">      "Weight": 1.0,</w:t>
+      </w:r>
+    </w:p>
+    <w:p>
+      <w:r>
+        <w:t xml:space="preserve">      "</w:t>
+      </w:r>
+      <w:proofErr w:type="spellStart"/>
+      <w:r>
+        <w:t>CoreCharge</w:t>
+      </w:r>
+      <w:proofErr w:type="spellEnd"/>
+      <w:r>
+        <w:t>": 0.0,</w:t>
+      </w:r>
+    </w:p>
+    <w:p>
+      <w:r>
+        <w:t xml:space="preserve">      "</w:t>
+      </w:r>
+      <w:proofErr w:type="spellStart"/>
+      <w:r>
+        <w:t>QtyOnOrder</w:t>
+      </w:r>
+      <w:proofErr w:type="spellEnd"/>
+      <w:r>
+        <w:t>": 1.0,</w:t>
+      </w:r>
+    </w:p>
+    <w:p>
+      <w:r>
+        <w:t xml:space="preserve">      "Taxable": true,</w:t>
+      </w:r>
+    </w:p>
+    <w:p>
+      <w:r>
+        <w:t xml:space="preserve">      "</w:t>
+      </w:r>
+      <w:proofErr w:type="spellStart"/>
+      <w:r>
+        <w:t>RetailPrice</w:t>
+      </w:r>
+      <w:proofErr w:type="spellEnd"/>
+      <w:r>
+        <w:t>": 6.99,</w:t>
+      </w:r>
+    </w:p>
+    <w:p>
+      <w:r>
+        <w:t xml:space="preserve">      "</w:t>
+      </w:r>
+      <w:proofErr w:type="spellStart"/>
+      <w:r>
+        <w:t>StockOnHand</w:t>
+      </w:r>
+      <w:proofErr w:type="spellEnd"/>
+      <w:r>
+        <w:t>": 2.0</w:t>
+      </w:r>
+    </w:p>
+    <w:p>
+      <w:r>
+        <w:t xml:space="preserve">    },</w:t>
+      </w:r>
+    </w:p>
+    <w:p>
+      <w:r>
+        <w:t xml:space="preserve">    {</w:t>
+      </w:r>
+    </w:p>
+    <w:p>
+      <w:r>
+        <w:t xml:space="preserve">      "</w:t>
+      </w:r>
+      <w:proofErr w:type="spellStart"/>
+      <w:r>
+        <w:t>PartId</w:t>
+      </w:r>
+      <w:proofErr w:type="spellEnd"/>
+      <w:r>
+        <w:t>": 72,</w:t>
+      </w:r>
+    </w:p>
+    <w:p>
+      <w:r>
+        <w:t xml:space="preserve">      "</w:t>
+      </w:r>
+      <w:proofErr w:type="spellStart"/>
+      <w:r>
+        <w:t>PartNumber</w:t>
+      </w:r>
+      <w:proofErr w:type="spellEnd"/>
+      <w:r>
+        <w:t>": "10124",</w:t>
+      </w:r>
+    </w:p>
+    <w:p>
+      <w:r>
+        <w:t xml:space="preserve">      "</w:t>
+      </w:r>
+      <w:proofErr w:type="spellStart"/>
+      <w:r>
+        <w:t>AltPartNumber</w:t>
+      </w:r>
+      <w:proofErr w:type="spellEnd"/>
+      <w:r>
+        <w:t>": "886449507009",</w:t>
+      </w:r>
+    </w:p>
+    <w:p>
+      <w:r>
+        <w:t xml:space="preserve">      "</w:t>
+      </w:r>
+      <w:proofErr w:type="spellStart"/>
+      <w:r>
+        <w:t>MfgPartNumber</w:t>
+      </w:r>
+      <w:proofErr w:type="spellEnd"/>
+      <w:r>
+        <w:t>": "507040-1",</w:t>
+      </w:r>
+    </w:p>
+    <w:p>
+      <w:r>
+        <w:t xml:space="preserve">      "Description1": "ENDUST GREEN APPLE 10OZ",</w:t>
+      </w:r>
+    </w:p>
+    <w:p>
+      <w:r>
+        <w:t xml:space="preserve">      "Description2": "",</w:t>
+      </w:r>
+    </w:p>
+    <w:p>
+      <w:r>
+        <w:t xml:space="preserve">      "Weight": 0.9,</w:t>
+      </w:r>
+    </w:p>
+    <w:p>
+      <w:r>
+        <w:t xml:space="preserve">      "</w:t>
+      </w:r>
+      <w:proofErr w:type="spellStart"/>
+      <w:r>
+        <w:t>CoreCharge</w:t>
+      </w:r>
+      <w:proofErr w:type="spellEnd"/>
+      <w:r>
+        <w:t>": 0.0,</w:t>
+      </w:r>
+    </w:p>
+    <w:p>
+      <w:r>
+        <w:t xml:space="preserve">      "</w:t>
+      </w:r>
+      <w:proofErr w:type="spellStart"/>
+      <w:r>
+        <w:t>QtyOnOrder</w:t>
+      </w:r>
+      <w:proofErr w:type="spellEnd"/>
+      <w:r>
+        <w:t>": 0.0,</w:t>
+      </w:r>
+    </w:p>
+    <w:p>
+      <w:r>
+        <w:t xml:space="preserve">      "Taxable": true,</w:t>
+      </w:r>
+    </w:p>
+    <w:p>
+      <w:r>
+        <w:t xml:space="preserve">      "</w:t>
+      </w:r>
+      <w:proofErr w:type="spellStart"/>
+      <w:r>
+        <w:t>RetailPrice</w:t>
+      </w:r>
+      <w:proofErr w:type="spellEnd"/>
+      <w:r>
+        <w:t>": 4.59,</w:t>
+      </w:r>
+    </w:p>
+    <w:p>
+      <w:r>
+        <w:t xml:space="preserve">      "</w:t>
+      </w:r>
+      <w:proofErr w:type="spellStart"/>
+      <w:r>
+        <w:t>StockOnHand</w:t>
+      </w:r>
+      <w:proofErr w:type="spellEnd"/>
+      <w:r>
+        <w:t>": 3.0</w:t>
+      </w:r>
+    </w:p>
+    <w:p>
+      <w:r>
+        <w:t xml:space="preserve">    },</w:t>
+      </w:r>
+    </w:p>
+    <w:p>
+      <w:r>
+        <w:t>....</w:t>
+      </w:r>
+    </w:p>
+    <w:p>
+      <w:r>
+        <w:lastRenderedPageBreak/>
+        <w:t>]</w:t>
+      </w:r>
+    </w:p>
+    <w:p>
+      <w:r>
+        <w:t>}</w:t>
+      </w:r>
+    </w:p>
+    <w:p>
+      <w:pPr>
+        <w:pStyle w:val="Heading2"/>
+        <w:ind w:left="-5" w:right="2658"/>
       </w:pPr>
     </w:p>
     <w:p>
@@ -2006,7 +2805,7 @@
         <w:ind w:hanging="360"/>
       </w:pPr>
       <w:r>
-        <w:t xml:space="preserve">If the request is not correct, the API will return a status of 404 (Not Found) </w:t>
+        <w:t xml:space="preserve">If the requested store is not authorized, the response will return a status of 401 (Unauthorized) </w:t>
       </w:r>
     </w:p>
     <w:p>
@@ -2018,7 +2817,7 @@
         <w:ind w:hanging="360"/>
       </w:pPr>
       <w:r>
-        <w:t xml:space="preserve">If the requested store is not accessible, the response will return a status of 400 (Bad Request) </w:t>
+        <w:t xml:space="preserve">If the request is not correct, the API will return a status of 404 (Not Found) </w:t>
       </w:r>
     </w:p>
     <w:p>
@@ -2030,7 +2829,7 @@
         <w:ind w:hanging="360"/>
       </w:pPr>
       <w:r>
-        <w:t xml:space="preserve">If the requested store is not authorized, the response will return a status of 401 (Unauthorized) </w:t>
+        <w:t xml:space="preserve">If the requested store is not accessible, the response will return a status of 400 (Bad Request) </w:t>
       </w:r>
     </w:p>
     <w:p>
@@ -2039,11 +2838,22 @@
           <w:ilvl w:val="0"/>
           <w:numId w:val="7"/>
         </w:numPr>
-        <w:spacing w:after="174"/>
         <w:ind w:hanging="360"/>
       </w:pPr>
       <w:r>
         <w:t xml:space="preserve">If the requested item is not found, the response will return a status of 400 (Bad Request) </w:t>
+      </w:r>
+    </w:p>
+    <w:p>
+      <w:pPr>
+        <w:numPr>
+          <w:ilvl w:val="0"/>
+          <w:numId w:val="7"/>
+        </w:numPr>
+        <w:ind w:hanging="360"/>
+      </w:pPr>
+      <w:r>
+        <w:t>If the Rate Limit is exceeded, the response will return a status of 429 (Too Many Requests)</w:t>
       </w:r>
     </w:p>
     <w:p>
@@ -2051,321 +2861,496 @@
         <w:spacing w:after="157"/>
         <w:ind w:left="0" w:firstLine="0"/>
       </w:pPr>
-      <w:r>
-        <w:rPr>
-          <w:color w:val="2E74B5"/>
-          <w:sz w:val="26"/>
-        </w:rPr>
-        <w:t xml:space="preserve"> </w:t>
-      </w:r>
+    </w:p>
+    <w:p>
+      <w:pPr>
+        <w:spacing w:after="157"/>
+        <w:ind w:left="0" w:firstLine="0"/>
+      </w:pPr>
       <w:r>
         <w:t xml:space="preserve">Example Success Response: </w:t>
       </w:r>
     </w:p>
     <w:p>
       <w:pPr>
-        <w:spacing w:after="37" w:line="259" w:lineRule="auto"/>
+        <w:spacing w:after="157"/>
         <w:ind w:left="0" w:firstLine="0"/>
       </w:pPr>
-      <w:r>
+      <w:proofErr w:type="spellStart"/>
+      <w:r>
+        <w:t>HttpStatusCode</w:t>
+      </w:r>
+      <w:proofErr w:type="spellEnd"/>
+      <w:r>
+        <w:t>: 200</w:t>
+      </w:r>
+    </w:p>
+    <w:p>
+      <w:pPr>
+        <w:spacing w:after="157"/>
+        <w:ind w:left="0" w:firstLine="0"/>
+      </w:pPr>
+      <w:r>
+        <w:t>Content:</w:t>
+      </w:r>
+    </w:p>
+    <w:p>
+      <w:pPr>
+        <w:pStyle w:val="Heading1"/>
+        <w:ind w:left="-5"/>
+        <w:rPr>
+          <w:color w:val="000000"/>
+          <w:sz w:val="22"/>
+        </w:rPr>
+      </w:pPr>
+      <w:r>
+        <w:rPr>
+          <w:color w:val="000000"/>
+          <w:sz w:val="22"/>
+        </w:rPr>
+        <w:lastRenderedPageBreak/>
         <w:t>{</w:t>
       </w:r>
     </w:p>
     <w:p>
       <w:pPr>
-        <w:spacing w:after="37" w:line="259" w:lineRule="auto"/>
-        <w:ind w:left="0" w:firstLine="0"/>
-      </w:pPr>
-      <w:r>
+        <w:pStyle w:val="Heading1"/>
+        <w:ind w:left="-5"/>
+        <w:rPr>
+          <w:color w:val="000000"/>
+          <w:sz w:val="22"/>
+        </w:rPr>
+      </w:pPr>
+      <w:r>
+        <w:rPr>
+          <w:color w:val="000000"/>
+          <w:sz w:val="22"/>
+        </w:rPr>
         <w:t xml:space="preserve">  "status": "OK",</w:t>
       </w:r>
     </w:p>
     <w:p>
       <w:pPr>
-        <w:spacing w:after="37" w:line="259" w:lineRule="auto"/>
-        <w:ind w:left="0" w:firstLine="0"/>
-      </w:pPr>
-      <w:r>
+        <w:pStyle w:val="Heading1"/>
+        <w:ind w:left="-5"/>
+        <w:rPr>
+          <w:color w:val="000000"/>
+          <w:sz w:val="22"/>
+        </w:rPr>
+      </w:pPr>
+      <w:r>
+        <w:rPr>
+          <w:color w:val="000000"/>
+          <w:sz w:val="22"/>
+        </w:rPr>
         <w:t xml:space="preserve">  "code": 200,</w:t>
       </w:r>
     </w:p>
     <w:p>
       <w:pPr>
-        <w:spacing w:after="37" w:line="259" w:lineRule="auto"/>
-        <w:ind w:left="0" w:firstLine="0"/>
-      </w:pPr>
-      <w:r>
+        <w:pStyle w:val="Heading1"/>
+        <w:ind w:left="-5"/>
+        <w:rPr>
+          <w:color w:val="000000"/>
+          <w:sz w:val="22"/>
+        </w:rPr>
+      </w:pPr>
+      <w:r>
+        <w:rPr>
+          <w:color w:val="000000"/>
+          <w:sz w:val="22"/>
+        </w:rPr>
         <w:t xml:space="preserve">  "messages": [],</w:t>
       </w:r>
     </w:p>
     <w:p>
       <w:pPr>
-        <w:spacing w:after="37" w:line="259" w:lineRule="auto"/>
-        <w:ind w:left="0" w:firstLine="0"/>
-      </w:pPr>
-      <w:r>
-        <w:lastRenderedPageBreak/>
+        <w:pStyle w:val="Heading1"/>
+        <w:ind w:left="-5"/>
+        <w:rPr>
+          <w:color w:val="000000"/>
+          <w:sz w:val="22"/>
+        </w:rPr>
+      </w:pPr>
+      <w:r>
+        <w:rPr>
+          <w:color w:val="000000"/>
+          <w:sz w:val="22"/>
+        </w:rPr>
         <w:t xml:space="preserve">  "data": {</w:t>
       </w:r>
     </w:p>
     <w:p>
       <w:pPr>
-        <w:spacing w:after="37" w:line="259" w:lineRule="auto"/>
-        <w:ind w:left="0" w:firstLine="0"/>
-      </w:pPr>
-      <w:r>
+        <w:pStyle w:val="Heading1"/>
+        <w:ind w:left="-5"/>
+        <w:rPr>
+          <w:color w:val="000000"/>
+          <w:sz w:val="22"/>
+        </w:rPr>
+      </w:pPr>
+      <w:r>
+        <w:rPr>
+          <w:color w:val="000000"/>
+          <w:sz w:val="22"/>
+        </w:rPr>
         <w:t xml:space="preserve">    "</w:t>
       </w:r>
       <w:proofErr w:type="spellStart"/>
       <w:r>
+        <w:rPr>
+          <w:color w:val="000000"/>
+          <w:sz w:val="22"/>
+        </w:rPr>
         <w:t>PartId</w:t>
       </w:r>
       <w:proofErr w:type="spellEnd"/>
       <w:r>
-        <w:t>": 58779,</w:t>
-      </w:r>
-    </w:p>
-    <w:p>
-      <w:pPr>
-        <w:spacing w:after="37" w:line="259" w:lineRule="auto"/>
-        <w:ind w:left="0" w:firstLine="0"/>
-      </w:pPr>
-      <w:r>
+        <w:rPr>
+          <w:color w:val="000000"/>
+          <w:sz w:val="22"/>
+        </w:rPr>
+        <w:t>": 58454,</w:t>
+      </w:r>
+    </w:p>
+    <w:p>
+      <w:pPr>
+        <w:pStyle w:val="Heading1"/>
+        <w:ind w:left="-5"/>
+        <w:rPr>
+          <w:color w:val="000000"/>
+          <w:sz w:val="22"/>
+        </w:rPr>
+      </w:pPr>
+      <w:r>
+        <w:rPr>
+          <w:color w:val="000000"/>
+          <w:sz w:val="22"/>
+        </w:rPr>
         <w:t xml:space="preserve">    "</w:t>
       </w:r>
       <w:proofErr w:type="spellStart"/>
       <w:r>
+        <w:rPr>
+          <w:color w:val="000000"/>
+          <w:sz w:val="22"/>
+        </w:rPr>
         <w:t>PartNumber</w:t>
       </w:r>
       <w:proofErr w:type="spellEnd"/>
       <w:r>
-        <w:t>": "1000633",</w:t>
-      </w:r>
-    </w:p>
-    <w:p>
-      <w:pPr>
-        <w:spacing w:after="37" w:line="259" w:lineRule="auto"/>
-        <w:ind w:left="0" w:firstLine="0"/>
-      </w:pPr>
-      <w:r>
+        <w:rPr>
+          <w:color w:val="000000"/>
+          <w:sz w:val="22"/>
+        </w:rPr>
+        <w:t>": "1000641",</w:t>
+      </w:r>
+    </w:p>
+    <w:p>
+      <w:pPr>
+        <w:pStyle w:val="Heading1"/>
+        <w:ind w:left="-5"/>
+        <w:rPr>
+          <w:color w:val="000000"/>
+          <w:sz w:val="22"/>
+        </w:rPr>
+      </w:pPr>
+      <w:r>
+        <w:rPr>
+          <w:color w:val="000000"/>
+          <w:sz w:val="22"/>
+        </w:rPr>
         <w:t xml:space="preserve">    "</w:t>
       </w:r>
       <w:proofErr w:type="spellStart"/>
       <w:r>
+        <w:rPr>
+          <w:color w:val="000000"/>
+          <w:sz w:val="22"/>
+        </w:rPr>
+        <w:t>AltPartNumber</w:t>
+      </w:r>
+      <w:proofErr w:type="spellEnd"/>
+      <w:r>
+        <w:rPr>
+          <w:color w:val="000000"/>
+          <w:sz w:val="22"/>
+        </w:rPr>
+        <w:t>": "052427006240",</w:t>
+      </w:r>
+    </w:p>
+    <w:p>
+      <w:pPr>
+        <w:pStyle w:val="Heading1"/>
+        <w:ind w:left="-5"/>
+        <w:rPr>
+          <w:color w:val="000000"/>
+          <w:sz w:val="22"/>
+        </w:rPr>
+      </w:pPr>
+      <w:r>
+        <w:rPr>
+          <w:color w:val="000000"/>
+          <w:sz w:val="22"/>
+        </w:rPr>
+        <w:t xml:space="preserve">    "</w:t>
+      </w:r>
+      <w:proofErr w:type="spellStart"/>
+      <w:r>
+        <w:rPr>
+          <w:color w:val="000000"/>
+          <w:sz w:val="22"/>
+        </w:rPr>
         <w:t>MfgPartNumber</w:t>
       </w:r>
       <w:proofErr w:type="spellEnd"/>
       <w:r>
-        <w:t>": "90815",</w:t>
-      </w:r>
-    </w:p>
-    <w:p>
-      <w:pPr>
-        <w:spacing w:after="37" w:line="259" w:lineRule="auto"/>
-        <w:ind w:left="0" w:firstLine="0"/>
-      </w:pPr>
-      <w:r>
-        <w:t xml:space="preserve">    "Description1": "TIDE SIMPLY CLEAN 34OZ",</w:t>
-      </w:r>
-    </w:p>
-    <w:p>
-      <w:pPr>
-        <w:spacing w:after="37" w:line="259" w:lineRule="auto"/>
-        <w:ind w:left="0" w:firstLine="0"/>
-      </w:pPr>
-      <w:r>
+        <w:rPr>
+          <w:color w:val="000000"/>
+          <w:sz w:val="22"/>
+        </w:rPr>
+        <w:t>": "2754202",</w:t>
+      </w:r>
+    </w:p>
+    <w:p>
+      <w:pPr>
+        <w:pStyle w:val="Heading1"/>
+        <w:ind w:left="-5"/>
+        <w:rPr>
+          <w:color w:val="000000"/>
+          <w:sz w:val="22"/>
+        </w:rPr>
+      </w:pPr>
+      <w:r>
+        <w:rPr>
+          <w:color w:val="000000"/>
+          <w:sz w:val="22"/>
+        </w:rPr>
+        <w:t xml:space="preserve">    "Description1": "GORILLA SCHOOL GLUE 4OZ",</w:t>
+      </w:r>
+    </w:p>
+    <w:p>
+      <w:pPr>
+        <w:pStyle w:val="Heading1"/>
+        <w:ind w:left="-5"/>
+        <w:rPr>
+          <w:color w:val="000000"/>
+          <w:sz w:val="22"/>
+        </w:rPr>
+      </w:pPr>
+      <w:r>
+        <w:rPr>
+          <w:color w:val="000000"/>
+          <w:sz w:val="22"/>
+        </w:rPr>
         <w:t xml:space="preserve">    "Description2": "",</w:t>
       </w:r>
     </w:p>
     <w:p>
       <w:pPr>
-        <w:spacing w:after="37" w:line="259" w:lineRule="auto"/>
-        <w:ind w:left="0" w:firstLine="0"/>
-      </w:pPr>
-      <w:r>
-        <w:t xml:space="preserve">    "Weight": 2.7,</w:t>
-      </w:r>
-    </w:p>
-    <w:p>
-      <w:pPr>
-        <w:spacing w:after="37" w:line="259" w:lineRule="auto"/>
-        <w:ind w:left="0" w:firstLine="0"/>
-      </w:pPr>
-      <w:r>
+        <w:pStyle w:val="Heading1"/>
+        <w:ind w:left="-5"/>
+        <w:rPr>
+          <w:color w:val="000000"/>
+          <w:sz w:val="22"/>
+        </w:rPr>
+      </w:pPr>
+      <w:r>
+        <w:rPr>
+          <w:color w:val="000000"/>
+          <w:sz w:val="22"/>
+        </w:rPr>
+        <w:t xml:space="preserve">    "Weight": 0.3,</w:t>
+      </w:r>
+    </w:p>
+    <w:p>
+      <w:pPr>
+        <w:pStyle w:val="Heading1"/>
+        <w:ind w:left="-5"/>
+        <w:rPr>
+          <w:color w:val="000000"/>
+          <w:sz w:val="22"/>
+        </w:rPr>
+      </w:pPr>
+      <w:r>
+        <w:rPr>
+          <w:color w:val="000000"/>
+          <w:sz w:val="22"/>
+        </w:rPr>
         <w:t xml:space="preserve">    "</w:t>
       </w:r>
       <w:proofErr w:type="spellStart"/>
       <w:r>
+        <w:rPr>
+          <w:color w:val="000000"/>
+          <w:sz w:val="22"/>
+        </w:rPr>
         <w:t>CoreCharge</w:t>
       </w:r>
       <w:proofErr w:type="spellEnd"/>
       <w:r>
+        <w:rPr>
+          <w:color w:val="000000"/>
+          <w:sz w:val="22"/>
+        </w:rPr>
         <w:t>": 0.0,</w:t>
       </w:r>
     </w:p>
     <w:p>
       <w:pPr>
-        <w:spacing w:after="37" w:line="259" w:lineRule="auto"/>
-        <w:ind w:left="0" w:firstLine="0"/>
-      </w:pPr>
-      <w:r>
-        <w:t xml:space="preserve">    "Seasonal": false,</w:t>
-      </w:r>
-    </w:p>
-    <w:p>
-      <w:pPr>
-        <w:spacing w:after="37" w:line="259" w:lineRule="auto"/>
-        <w:ind w:left="0" w:firstLine="0"/>
-      </w:pPr>
-      <w:r>
+        <w:pStyle w:val="Heading1"/>
+        <w:ind w:left="-5"/>
+        <w:rPr>
+          <w:color w:val="000000"/>
+          <w:sz w:val="22"/>
+        </w:rPr>
+      </w:pPr>
+      <w:r>
+        <w:rPr>
+          <w:color w:val="000000"/>
+          <w:sz w:val="22"/>
+        </w:rPr>
         <w:t xml:space="preserve">    "</w:t>
       </w:r>
       <w:proofErr w:type="spellStart"/>
       <w:r>
+        <w:rPr>
+          <w:color w:val="000000"/>
+          <w:sz w:val="22"/>
+        </w:rPr>
+        <w:t>QtyOnOrder</w:t>
+      </w:r>
+      <w:proofErr w:type="spellEnd"/>
+      <w:r>
+        <w:rPr>
+          <w:color w:val="000000"/>
+          <w:sz w:val="22"/>
+        </w:rPr>
+        <w:t>": 0.0,</w:t>
+      </w:r>
+    </w:p>
+    <w:p>
+      <w:pPr>
+        <w:pStyle w:val="Heading1"/>
+        <w:ind w:left="-5"/>
+        <w:rPr>
+          <w:color w:val="000000"/>
+          <w:sz w:val="22"/>
+        </w:rPr>
+      </w:pPr>
+      <w:r>
+        <w:rPr>
+          <w:color w:val="000000"/>
+          <w:sz w:val="22"/>
+        </w:rPr>
+        <w:t xml:space="preserve">    "Taxable": true,</w:t>
+      </w:r>
+    </w:p>
+    <w:p>
+      <w:pPr>
+        <w:pStyle w:val="Heading1"/>
+        <w:ind w:left="-5"/>
+        <w:rPr>
+          <w:color w:val="000000"/>
+          <w:sz w:val="22"/>
+        </w:rPr>
+      </w:pPr>
+      <w:r>
+        <w:rPr>
+          <w:color w:val="000000"/>
+          <w:sz w:val="22"/>
+        </w:rPr>
+        <w:t xml:space="preserve">    "</w:t>
+      </w:r>
+      <w:proofErr w:type="spellStart"/>
+      <w:r>
+        <w:rPr>
+          <w:color w:val="000000"/>
+          <w:sz w:val="22"/>
+        </w:rPr>
+        <w:t>RetailPrice</w:t>
+      </w:r>
+      <w:proofErr w:type="spellEnd"/>
+      <w:r>
+        <w:rPr>
+          <w:color w:val="000000"/>
+          <w:sz w:val="22"/>
+        </w:rPr>
+        <w:t>": 2.99,</w:t>
+      </w:r>
+    </w:p>
+    <w:p>
+      <w:pPr>
+        <w:pStyle w:val="Heading1"/>
+        <w:ind w:left="-5"/>
+        <w:rPr>
+          <w:color w:val="000000"/>
+          <w:sz w:val="22"/>
+        </w:rPr>
+      </w:pPr>
+      <w:r>
+        <w:rPr>
+          <w:color w:val="000000"/>
+          <w:sz w:val="22"/>
+        </w:rPr>
+        <w:t xml:space="preserve">    "</w:t>
+      </w:r>
+      <w:proofErr w:type="spellStart"/>
+      <w:r>
+        <w:rPr>
+          <w:color w:val="000000"/>
+          <w:sz w:val="22"/>
+        </w:rPr>
         <w:t>StockOnHand</w:t>
       </w:r>
       <w:proofErr w:type="spellEnd"/>
       <w:r>
-        <w:t>": -4.0,</w:t>
-      </w:r>
-    </w:p>
-    <w:p>
-      <w:pPr>
-        <w:spacing w:after="37" w:line="259" w:lineRule="auto"/>
-        <w:ind w:left="0" w:firstLine="0"/>
-      </w:pPr>
-      <w:r>
-        <w:t xml:space="preserve">    "</w:t>
-      </w:r>
-      <w:proofErr w:type="spellStart"/>
-      <w:r>
-        <w:t>QtyOnOrder</w:t>
-      </w:r>
-      <w:proofErr w:type="spellEnd"/>
-      <w:r>
-        <w:t>": 0.0,</w:t>
-      </w:r>
-    </w:p>
-    <w:p>
-      <w:pPr>
-        <w:spacing w:after="37" w:line="259" w:lineRule="auto"/>
-        <w:ind w:left="0" w:firstLine="0"/>
-      </w:pPr>
-      <w:r>
-        <w:t xml:space="preserve">    "Taxable": true,</w:t>
-      </w:r>
-    </w:p>
-    <w:p>
-      <w:pPr>
-        <w:spacing w:after="37" w:line="259" w:lineRule="auto"/>
-        <w:ind w:left="0" w:firstLine="0"/>
-      </w:pPr>
-      <w:r>
-        <w:t xml:space="preserve">    "</w:t>
-      </w:r>
-      <w:proofErr w:type="spellStart"/>
-      <w:r>
-        <w:t>RetailPrice</w:t>
-      </w:r>
-      <w:proofErr w:type="spellEnd"/>
-      <w:r>
-        <w:t>": 3.99,</w:t>
-      </w:r>
-    </w:p>
-    <w:p>
-      <w:pPr>
-        <w:spacing w:after="37" w:line="259" w:lineRule="auto"/>
-        <w:ind w:left="0" w:firstLine="0"/>
-      </w:pPr>
-      <w:r>
-        <w:t xml:space="preserve">    "</w:t>
-      </w:r>
-      <w:proofErr w:type="spellStart"/>
-      <w:r>
-        <w:t>DeptID</w:t>
-      </w:r>
-      <w:proofErr w:type="spellEnd"/>
-      <w:r>
-        <w:t>": 0,</w:t>
-      </w:r>
-    </w:p>
-    <w:p>
-      <w:pPr>
-        <w:spacing w:after="37" w:line="259" w:lineRule="auto"/>
-        <w:ind w:left="0" w:firstLine="0"/>
-      </w:pPr>
-      <w:r>
-        <w:t xml:space="preserve">    "</w:t>
-      </w:r>
-      <w:proofErr w:type="spellStart"/>
-      <w:r>
-        <w:t>ClassID</w:t>
-      </w:r>
-      <w:proofErr w:type="spellEnd"/>
-      <w:r>
-        <w:t>": 0,</w:t>
-      </w:r>
-    </w:p>
-    <w:p>
-      <w:pPr>
-        <w:spacing w:after="37" w:line="259" w:lineRule="auto"/>
-        <w:ind w:left="0" w:firstLine="0"/>
-      </w:pPr>
-      <w:r>
-        <w:t xml:space="preserve">    "SubClass1ID": 0,</w:t>
-      </w:r>
-    </w:p>
-    <w:p>
-      <w:pPr>
-        <w:spacing w:after="37" w:line="259" w:lineRule="auto"/>
-        <w:ind w:left="0" w:firstLine="0"/>
-      </w:pPr>
-      <w:r>
-        <w:t xml:space="preserve">    "</w:t>
-      </w:r>
-      <w:proofErr w:type="spellStart"/>
-      <w:r>
-        <w:t>UomID</w:t>
-      </w:r>
-      <w:proofErr w:type="spellEnd"/>
-      <w:r>
-        <w:t>": 0,</w:t>
-      </w:r>
-    </w:p>
-    <w:p>
-      <w:pPr>
-        <w:spacing w:after="37" w:line="259" w:lineRule="auto"/>
-        <w:ind w:left="0" w:firstLine="0"/>
-      </w:pPr>
-      <w:r>
-        <w:t xml:space="preserve">    "</w:t>
-      </w:r>
-      <w:proofErr w:type="spellStart"/>
-      <w:r>
-        <w:t>NetPrice</w:t>
-      </w:r>
-      <w:proofErr w:type="spellEnd"/>
-      <w:r>
-        <w:t>": false</w:t>
-      </w:r>
-    </w:p>
-    <w:p>
-      <w:pPr>
-        <w:spacing w:after="37" w:line="259" w:lineRule="auto"/>
-        <w:ind w:left="0" w:firstLine="0"/>
-      </w:pPr>
-      <w:r>
+        <w:rPr>
+          <w:color w:val="000000"/>
+          <w:sz w:val="22"/>
+        </w:rPr>
+        <w:t>": 4.0</w:t>
+      </w:r>
+    </w:p>
+    <w:p>
+      <w:pPr>
+        <w:pStyle w:val="Heading1"/>
+        <w:ind w:left="-5"/>
+        <w:rPr>
+          <w:color w:val="000000"/>
+          <w:sz w:val="22"/>
+        </w:rPr>
+      </w:pPr>
+      <w:r>
+        <w:rPr>
+          <w:color w:val="000000"/>
+          <w:sz w:val="22"/>
+        </w:rPr>
         <w:t xml:space="preserve">  }</w:t>
       </w:r>
     </w:p>
     <w:p>
       <w:pPr>
-        <w:spacing w:after="37" w:line="259" w:lineRule="auto"/>
-        <w:ind w:left="0" w:firstLine="0"/>
-      </w:pPr>
-      <w:r>
+        <w:pStyle w:val="Heading1"/>
+        <w:ind w:left="-5"/>
+        <w:rPr>
+          <w:color w:val="000000"/>
+          <w:sz w:val="22"/>
+        </w:rPr>
+      </w:pPr>
+      <w:r>
+        <w:rPr>
+          <w:color w:val="000000"/>
+          <w:sz w:val="22"/>
+        </w:rPr>
         <w:t>}</w:t>
       </w:r>
+    </w:p>
+    <w:p>
+      <w:pPr>
+        <w:pStyle w:val="Heading1"/>
+        <w:ind w:left="-5"/>
+      </w:pPr>
     </w:p>
     <w:p>
       <w:pPr>
@@ -2723,6 +3708,133 @@
               <w:ind w:left="33" w:firstLine="0"/>
               <w:jc w:val="center"/>
             </w:pPr>
+            <w:r>
+              <w:rPr>
+                <w:sz w:val="18"/>
+              </w:rPr>
+              <w:t xml:space="preserve"> </w:t>
+            </w:r>
+          </w:p>
+        </w:tc>
+      </w:tr>
+      <w:tr>
+        <w:trPr>
+          <w:trHeight w:val="310"/>
+        </w:trPr>
+        <w:tc>
+          <w:tcPr>
+            <w:tcW w:w="2431" w:type="dxa"/>
+            <w:tcBorders>
+              <w:top w:val="single" w:sz="4" w:space="0" w:color="999999"/>
+              <w:left w:val="single" w:sz="4" w:space="0" w:color="999999"/>
+              <w:bottom w:val="single" w:sz="4" w:space="0" w:color="999999"/>
+              <w:right w:val="single" w:sz="4" w:space="0" w:color="999999"/>
+            </w:tcBorders>
+            <w:vAlign w:val="bottom"/>
+          </w:tcPr>
+          <w:p>
+            <w:pPr>
+              <w:spacing w:after="0" w:line="259" w:lineRule="auto"/>
+              <w:ind w:left="0" w:firstLine="0"/>
+            </w:pPr>
+            <w:proofErr w:type="spellStart"/>
+            <w:r>
+              <w:rPr>
+                <w:b/>
+                <w:sz w:val="18"/>
+              </w:rPr>
+              <w:t>Alt</w:t>
+            </w:r>
+            <w:r>
+              <w:rPr>
+                <w:b/>
+                <w:sz w:val="18"/>
+              </w:rPr>
+              <w:t>PartNumber</w:t>
+            </w:r>
+            <w:proofErr w:type="spellEnd"/>
+            <w:r>
+              <w:rPr>
+                <w:b/>
+                <w:sz w:val="18"/>
+              </w:rPr>
+              <w:t xml:space="preserve"> </w:t>
+            </w:r>
+          </w:p>
+        </w:tc>
+        <w:tc>
+          <w:tcPr>
+            <w:tcW w:w="1047" w:type="dxa"/>
+            <w:tcBorders>
+              <w:top w:val="single" w:sz="4" w:space="0" w:color="999999"/>
+              <w:left w:val="single" w:sz="4" w:space="0" w:color="999999"/>
+              <w:bottom w:val="single" w:sz="4" w:space="0" w:color="999999"/>
+              <w:right w:val="single" w:sz="4" w:space="0" w:color="999999"/>
+            </w:tcBorders>
+            <w:vAlign w:val="bottom"/>
+          </w:tcPr>
+          <w:p>
+            <w:pPr>
+              <w:spacing w:after="0" w:line="259" w:lineRule="auto"/>
+              <w:ind w:left="0" w:right="5" w:firstLine="0"/>
+              <w:jc w:val="center"/>
+            </w:pPr>
+            <w:proofErr w:type="gramStart"/>
+            <w:r>
+              <w:rPr>
+                <w:sz w:val="18"/>
+              </w:rPr>
+              <w:t>string(</w:t>
+            </w:r>
+            <w:proofErr w:type="gramEnd"/>
+            <w:r>
+              <w:rPr>
+                <w:sz w:val="18"/>
+              </w:rPr>
+              <w:t xml:space="preserve">14) </w:t>
+            </w:r>
+          </w:p>
+        </w:tc>
+        <w:tc>
+          <w:tcPr>
+            <w:tcW w:w="2031" w:type="dxa"/>
+            <w:tcBorders>
+              <w:top w:val="single" w:sz="4" w:space="0" w:color="999999"/>
+              <w:left w:val="single" w:sz="4" w:space="0" w:color="999999"/>
+              <w:bottom w:val="single" w:sz="4" w:space="0" w:color="999999"/>
+              <w:right w:val="single" w:sz="4" w:space="0" w:color="999999"/>
+            </w:tcBorders>
+          </w:tcPr>
+          <w:p>
+            <w:pPr>
+              <w:spacing w:after="0" w:line="259" w:lineRule="auto"/>
+              <w:ind w:left="0" w:right="9" w:firstLine="0"/>
+              <w:jc w:val="center"/>
+            </w:pPr>
+          </w:p>
+        </w:tc>
+        <w:tc>
+          <w:tcPr>
+            <w:tcW w:w="3579" w:type="dxa"/>
+            <w:tcBorders>
+              <w:top w:val="single" w:sz="4" w:space="0" w:color="999999"/>
+              <w:left w:val="single" w:sz="4" w:space="0" w:color="999999"/>
+              <w:bottom w:val="single" w:sz="4" w:space="0" w:color="999999"/>
+              <w:right w:val="single" w:sz="4" w:space="0" w:color="999999"/>
+            </w:tcBorders>
+          </w:tcPr>
+          <w:p>
+            <w:pPr>
+              <w:spacing w:after="0" w:line="259" w:lineRule="auto"/>
+              <w:ind w:left="33" w:firstLine="0"/>
+              <w:jc w:val="center"/>
+            </w:pPr>
+            <w:r>
+              <w:rPr>
+                <w:sz w:val="18"/>
+              </w:rPr>
+              <w:t>UPC Code</w:t>
+            </w:r>
             <w:r>
               <w:rPr>
                 <w:sz w:val="18"/>
@@ -13755,7 +14867,7 @@
   <w:style w:type="paragraph" w:default="1" w:styleId="Normal">
     <w:name w:val="Normal"/>
     <w:qFormat/>
-    <w:rsid w:val="00A665A0"/>
+    <w:rsid w:val="0076653F"/>
     <w:pPr>
       <w:spacing w:after="3" w:line="263" w:lineRule="auto"/>
       <w:ind w:left="10" w:hanging="10"/>
@@ -14413,7 +15525,7 @@
 </file>
 
 <file path=customXml/itemProps4.xml><?xml version="1.0" encoding="utf-8"?>
-<ds:datastoreItem xmlns:ds="http://schemas.openxmlformats.org/officeDocument/2006/customXml" ds:itemID="{B028A5F8-CD50-4CF5-96B6-407BF5642D2D}">
+<ds:datastoreItem xmlns:ds="http://schemas.openxmlformats.org/officeDocument/2006/customXml" ds:itemID="{108FB2E3-9E4B-4A16-A908-D85DBA0B476D}">
   <ds:schemaRefs>
     <ds:schemaRef ds:uri="http://schemas.openxmlformats.org/officeDocument/2006/bibliography"/>
   </ds:schemaRefs>

</xml_diff>

<commit_message>
small change to contact info
</commit_message>
<xml_diff>
--- a/Paladin ECOMM API.docx
+++ b/Paladin ECOMM API.docx
@@ -427,8 +427,6 @@
       <w:r>
         <w:t xml:space="preserve">and Get HTTP verbs are supported.  </w:t>
       </w:r>
-      <w:bookmarkStart w:id="0" w:name="_GoBack"/>
-      <w:bookmarkEnd w:id="0"/>
     </w:p>
     <w:p>
       <w:pPr>
@@ -491,7 +489,14 @@
           <w:color w:val="1F4D78"/>
           <w:sz w:val="24"/>
         </w:rPr>
-        <w:t xml:space="preserve">Base URI </w:t>
+        <w:t>Base UR</w:t>
+      </w:r>
+      <w:r>
+        <w:rPr>
+          <w:color w:val="1F4D78"/>
+          <w:sz w:val="24"/>
+        </w:rPr>
+        <w:t>L</w:t>
       </w:r>
     </w:p>
     <w:p>
@@ -550,7 +555,33 @@
         <w:t>For Testing</w:t>
       </w:r>
       <w:r>
-        <w:t xml:space="preserve"> site and credentials contact Paladin</w:t>
+        <w:t xml:space="preserve"> site and credentials</w:t>
+      </w:r>
+      <w:r>
+        <w:t xml:space="preserve">, see </w:t>
+      </w:r>
+      <w:r>
+        <w:t>PaladinEcomAPITestStore</w:t>
+      </w:r>
+      <w:r>
+        <w:t>.xlsx</w:t>
+      </w:r>
+    </w:p>
+    <w:p>
+      <w:pPr>
+        <w:spacing w:after="158" w:line="259" w:lineRule="auto"/>
+        <w:ind w:left="715"/>
+      </w:pPr>
+      <w:r>
+        <w:t xml:space="preserve">For Production credentials, </w:t>
+      </w:r>
+      <w:r>
+        <w:t xml:space="preserve"> contact </w:t>
+      </w:r>
+      <w:bookmarkStart w:id="0" w:name="_Hlk80604156"/>
+      <w:bookmarkStart w:id="1" w:name="_GoBack"/>
+      <w:r>
+        <w:t>Paladin</w:t>
       </w:r>
       <w:r>
         <w:t xml:space="preserve"> Support (support@paladinpos.com)</w:t>
@@ -558,6 +589,8 @@
       <w:r>
         <w:t>.</w:t>
       </w:r>
+      <w:bookmarkEnd w:id="0"/>
+      <w:bookmarkEnd w:id="1"/>
     </w:p>
     <w:p>
       <w:pPr>
@@ -595,6 +628,7 @@
           <w:color w:val="1F4D78"/>
           <w:sz w:val="24"/>
         </w:rPr>
+        <w:lastRenderedPageBreak/>
         <w:t>Rate Limiting</w:t>
       </w:r>
     </w:p>
@@ -604,7 +638,6 @@
         <w:ind w:left="-5"/>
       </w:pPr>
       <w:r>
-        <w:lastRenderedPageBreak/>
         <w:t xml:space="preserve">Paladin API runs on store hardware which may be outdated and/or slow. To reduce the risk of API calls affecting the performance of the POS system in the stores, API calls are limited to 1 call per second across all APIs. If you exceed that limit, you will get a 429 </w:t>
       </w:r>
       <w:r>
@@ -1393,15 +1426,7 @@
         <w:ind w:left="730"/>
       </w:pPr>
       <w:r>
-        <w:t>"qazwGciOiJSUzI1NiIsImtpZCI6IjgzMzAwMkM4MEJENzgyNUI2Nzg2OTk0QkE0</w:t>
-      </w:r>
-      <w:proofErr w:type="gramStart"/>
-      <w:r>
-        <w:t>jkl;OUYzOTNFRjY</w:t>
-      </w:r>
-      <w:proofErr w:type="gramEnd"/>
-      <w:r>
-        <w:t>4RTkiLCJ0 eXAiOiJK1234LCJ4NXQiOiJnekFDeUF2WGdsdG5ocGxMcE8tcDg1UHZhT2sifQ.eyJuYmYiOjE1Mzk2MzM0N zYsImV4cCI6MTUzOTYzNzA3NiwiaXNzIjoiaHR0cHM1234pZGVudGl0eS5wYWxhZGlucG9zLmNvbSIsImF1Z CI6WyJodHRwczovL2lkZW50aXR5LnBhbGFkaW5wb3MuY29tL3Jlc291cmNlcyIsInBhbGFkaW4ubW9iaWxl</w:t>
+        <w:t>"qazwGciOiJSUzI1NiIsImtpZCI6IjgzMzAwMkM4MEJENzgyNUI2Nzg2OTk0QkE0jkl;OUYzOTNFRjY4RTkiLCJ0 eXAiOiJK1234LCJ4NXQiOiJnekFDeUF2WGdsdG5ocGxMcE8tcDg1UHZhT2sifQ.eyJuYmYiOjE1Mzk2MzM0N zYsImV4cCI6MTUzOTYzNzA3NiwiaXNzIjoiaHR0cHM1234pZGVudGl0eS5wYWxhZGlucG9zLmNvbSIsImF1Z CI6WyJodHRwczovL2lkZW50aXR5LnBhbGFkaW5wb3MuY29tL3Jlc291cmNlcyIsInBhbGFkaW4ubW9iaWxl</w:t>
       </w:r>
     </w:p>
     <w:p>
@@ -1411,6 +1436,7 @@
         <w:jc w:val="center"/>
       </w:pPr>
       <w:r>
+        <w:lastRenderedPageBreak/>
         <w:t>Lmludm9pY2UuY2xpZW50Il0sImNsaWVudF9pZCI6InBhbGFkaW4ubW9iaWxlLmludm9pY2Uud2ViIiwic3Vi IjoiYTY0OTcxMzItNTA2MC001234ctNDQ5ZWY0NDg4ZDEwIiwiYXV0aF90aW1lIjoxNTM5NjMzNDc2LCJpZH</w:t>
       </w:r>
     </w:p>
@@ -1419,7 +1445,6 @@
         <w:ind w:left="730"/>
       </w:pPr>
       <w:r>
-        <w:lastRenderedPageBreak/>
         <w:t>AiOiJsb2NhbCIsInBhbGFkaW5fc3RvcmUiOlsiMyIsIi0xMDIyIiwiLTEwMjciLCItMTAyMCIsIjk5OTkiLCItMTAy</w:t>
       </w:r>
     </w:p>
@@ -2179,13 +2204,7 @@
         <w:ind w:hanging="360"/>
       </w:pPr>
       <w:r>
-        <w:t xml:space="preserve">If the </w:t>
-      </w:r>
-      <w:r>
-        <w:t xml:space="preserve">page size is too big </w:t>
-      </w:r>
-      <w:r>
-        <w:t>the response will return a status of 400 (Bad Request)</w:t>
+        <w:t>If the page size is too big the response will return a status of 400 (Bad Request)</w:t>
       </w:r>
     </w:p>
     <w:p>
@@ -3658,19 +3677,11 @@
               <w:ind w:left="0" w:right="5" w:firstLine="0"/>
               <w:jc w:val="center"/>
             </w:pPr>
-            <w:proofErr w:type="gramStart"/>
-            <w:r>
-              <w:rPr>
-                <w:sz w:val="18"/>
-              </w:rPr>
-              <w:t>string(</w:t>
-            </w:r>
-            <w:proofErr w:type="gramEnd"/>
-            <w:r>
-              <w:rPr>
-                <w:sz w:val="18"/>
-              </w:rPr>
-              <w:t xml:space="preserve">14) </w:t>
+            <w:r>
+              <w:rPr>
+                <w:sz w:val="18"/>
+              </w:rPr>
+              <w:t xml:space="preserve">string(14) </w:t>
             </w:r>
           </w:p>
         </w:tc>
@@ -3779,19 +3790,11 @@
               <w:ind w:left="0" w:right="5" w:firstLine="0"/>
               <w:jc w:val="center"/>
             </w:pPr>
-            <w:proofErr w:type="gramStart"/>
-            <w:r>
-              <w:rPr>
-                <w:sz w:val="18"/>
-              </w:rPr>
-              <w:t>string(</w:t>
-            </w:r>
-            <w:proofErr w:type="gramEnd"/>
-            <w:r>
-              <w:rPr>
-                <w:sz w:val="18"/>
-              </w:rPr>
-              <w:t xml:space="preserve">14) </w:t>
+            <w:r>
+              <w:rPr>
+                <w:sz w:val="18"/>
+              </w:rPr>
+              <w:t xml:space="preserve">string(14) </w:t>
             </w:r>
           </w:p>
         </w:tc>
@@ -3899,19 +3902,11 @@
               <w:ind w:left="0" w:right="5" w:firstLine="0"/>
               <w:jc w:val="center"/>
             </w:pPr>
-            <w:proofErr w:type="gramStart"/>
-            <w:r>
-              <w:rPr>
-                <w:sz w:val="18"/>
-              </w:rPr>
-              <w:t>string(</w:t>
-            </w:r>
-            <w:proofErr w:type="gramEnd"/>
-            <w:r>
-              <w:rPr>
-                <w:sz w:val="18"/>
-              </w:rPr>
-              <w:t xml:space="preserve">14) </w:t>
+            <w:r>
+              <w:rPr>
+                <w:sz w:val="18"/>
+              </w:rPr>
+              <w:t xml:space="preserve">string(14) </w:t>
             </w:r>
           </w:p>
         </w:tc>
@@ -4004,19 +3999,11 @@
               <w:ind w:left="0" w:right="5" w:firstLine="0"/>
               <w:jc w:val="center"/>
             </w:pPr>
-            <w:proofErr w:type="gramStart"/>
-            <w:r>
-              <w:rPr>
-                <w:sz w:val="18"/>
-              </w:rPr>
-              <w:t>string(</w:t>
-            </w:r>
-            <w:proofErr w:type="gramEnd"/>
-            <w:r>
-              <w:rPr>
-                <w:sz w:val="18"/>
-              </w:rPr>
-              <w:t xml:space="preserve">28) </w:t>
+            <w:r>
+              <w:rPr>
+                <w:sz w:val="18"/>
+              </w:rPr>
+              <w:t xml:space="preserve">string(28) </w:t>
             </w:r>
           </w:p>
         </w:tc>
@@ -4109,19 +4096,11 @@
               <w:ind w:left="0" w:right="5" w:firstLine="0"/>
               <w:jc w:val="center"/>
             </w:pPr>
-            <w:proofErr w:type="gramStart"/>
-            <w:r>
-              <w:rPr>
-                <w:sz w:val="18"/>
-              </w:rPr>
-              <w:t>string(</w:t>
-            </w:r>
-            <w:proofErr w:type="gramEnd"/>
-            <w:r>
-              <w:rPr>
-                <w:sz w:val="18"/>
-              </w:rPr>
-              <w:t xml:space="preserve">28) </w:t>
+            <w:r>
+              <w:rPr>
+                <w:sz w:val="18"/>
+              </w:rPr>
+              <w:t xml:space="preserve">string(28) </w:t>
             </w:r>
           </w:p>
         </w:tc>
@@ -7098,19 +7077,11 @@
               <w:ind w:left="0" w:right="10" w:firstLine="0"/>
               <w:jc w:val="center"/>
             </w:pPr>
-            <w:proofErr w:type="gramStart"/>
-            <w:r>
-              <w:rPr>
-                <w:sz w:val="18"/>
-              </w:rPr>
-              <w:t>string(</w:t>
-            </w:r>
-            <w:proofErr w:type="gramEnd"/>
-            <w:r>
-              <w:rPr>
-                <w:sz w:val="18"/>
-              </w:rPr>
-              <w:t xml:space="preserve">32) </w:t>
+            <w:r>
+              <w:rPr>
+                <w:sz w:val="18"/>
+              </w:rPr>
+              <w:t xml:space="preserve">string(32) </w:t>
             </w:r>
           </w:p>
         </w:tc>
@@ -7349,19 +7320,11 @@
               <w:ind w:left="0" w:right="12" w:firstLine="0"/>
               <w:jc w:val="center"/>
             </w:pPr>
-            <w:proofErr w:type="gramStart"/>
-            <w:r>
-              <w:rPr>
-                <w:sz w:val="18"/>
-              </w:rPr>
-              <w:t>String(</w:t>
-            </w:r>
-            <w:proofErr w:type="gramEnd"/>
-            <w:r>
-              <w:rPr>
-                <w:sz w:val="18"/>
-              </w:rPr>
-              <w:t xml:space="preserve">14) </w:t>
+            <w:r>
+              <w:rPr>
+                <w:sz w:val="18"/>
+              </w:rPr>
+              <w:t xml:space="preserve">String(14) </w:t>
             </w:r>
           </w:p>
         </w:tc>
@@ -7792,19 +7755,11 @@
               <w:ind w:left="0" w:right="10" w:firstLine="0"/>
               <w:jc w:val="center"/>
             </w:pPr>
-            <w:proofErr w:type="gramStart"/>
-            <w:r>
-              <w:rPr>
-                <w:sz w:val="18"/>
-              </w:rPr>
-              <w:t>string(</w:t>
-            </w:r>
-            <w:proofErr w:type="gramEnd"/>
-            <w:r>
-              <w:rPr>
-                <w:sz w:val="18"/>
-              </w:rPr>
-              <w:t xml:space="preserve">32) </w:t>
+            <w:r>
+              <w:rPr>
+                <w:sz w:val="18"/>
+              </w:rPr>
+              <w:t xml:space="preserve">string(32) </w:t>
             </w:r>
           </w:p>
         </w:tc>
@@ -7916,19 +7871,11 @@
               <w:ind w:left="0" w:right="10" w:firstLine="0"/>
               <w:jc w:val="center"/>
             </w:pPr>
-            <w:proofErr w:type="gramStart"/>
-            <w:r>
-              <w:rPr>
-                <w:sz w:val="18"/>
-              </w:rPr>
-              <w:t>string(</w:t>
-            </w:r>
-            <w:proofErr w:type="gramEnd"/>
-            <w:r>
-              <w:rPr>
-                <w:sz w:val="18"/>
-              </w:rPr>
-              <w:t xml:space="preserve">50) </w:t>
+            <w:r>
+              <w:rPr>
+                <w:sz w:val="18"/>
+              </w:rPr>
+              <w:t xml:space="preserve">string(50) </w:t>
             </w:r>
           </w:p>
         </w:tc>
@@ -8040,19 +7987,11 @@
               <w:ind w:left="0" w:right="10" w:firstLine="0"/>
               <w:jc w:val="center"/>
             </w:pPr>
-            <w:proofErr w:type="gramStart"/>
-            <w:r>
-              <w:rPr>
-                <w:sz w:val="18"/>
-              </w:rPr>
-              <w:t>string(</w:t>
-            </w:r>
-            <w:proofErr w:type="gramEnd"/>
-            <w:r>
-              <w:rPr>
-                <w:sz w:val="18"/>
-              </w:rPr>
-              <w:t xml:space="preserve">50) </w:t>
+            <w:r>
+              <w:rPr>
+                <w:sz w:val="18"/>
+              </w:rPr>
+              <w:t xml:space="preserve">string(50) </w:t>
             </w:r>
           </w:p>
         </w:tc>
@@ -8162,19 +8101,11 @@
               <w:ind w:left="0" w:right="10" w:firstLine="0"/>
               <w:jc w:val="center"/>
             </w:pPr>
-            <w:proofErr w:type="gramStart"/>
-            <w:r>
-              <w:rPr>
-                <w:sz w:val="18"/>
-              </w:rPr>
-              <w:t>string(</w:t>
-            </w:r>
-            <w:proofErr w:type="gramEnd"/>
-            <w:r>
-              <w:rPr>
-                <w:sz w:val="18"/>
-              </w:rPr>
-              <w:t xml:space="preserve">50) </w:t>
+            <w:r>
+              <w:rPr>
+                <w:sz w:val="18"/>
+              </w:rPr>
+              <w:t xml:space="preserve">string(50) </w:t>
             </w:r>
           </w:p>
         </w:tc>
@@ -8284,19 +8215,11 @@
               <w:ind w:left="0" w:right="10" w:firstLine="0"/>
               <w:jc w:val="center"/>
             </w:pPr>
-            <w:proofErr w:type="gramStart"/>
-            <w:r>
-              <w:rPr>
-                <w:sz w:val="18"/>
-              </w:rPr>
-              <w:t>string(</w:t>
-            </w:r>
-            <w:proofErr w:type="gramEnd"/>
-            <w:r>
-              <w:rPr>
-                <w:sz w:val="18"/>
-              </w:rPr>
-              <w:t xml:space="preserve">2) </w:t>
+            <w:r>
+              <w:rPr>
+                <w:sz w:val="18"/>
+              </w:rPr>
+              <w:t xml:space="preserve">string(2) </w:t>
             </w:r>
           </w:p>
         </w:tc>
@@ -8408,19 +8331,11 @@
               <w:ind w:left="0" w:right="10" w:firstLine="0"/>
               <w:jc w:val="center"/>
             </w:pPr>
-            <w:proofErr w:type="gramStart"/>
-            <w:r>
-              <w:rPr>
-                <w:sz w:val="18"/>
-              </w:rPr>
-              <w:t>string(</w:t>
-            </w:r>
-            <w:proofErr w:type="gramEnd"/>
-            <w:r>
-              <w:rPr>
-                <w:sz w:val="18"/>
-              </w:rPr>
-              <w:t xml:space="preserve">10) </w:t>
+            <w:r>
+              <w:rPr>
+                <w:sz w:val="18"/>
+              </w:rPr>
+              <w:t xml:space="preserve">string(10) </w:t>
             </w:r>
           </w:p>
         </w:tc>
@@ -8532,19 +8447,11 @@
               <w:ind w:left="0" w:right="10" w:firstLine="0"/>
               <w:jc w:val="center"/>
             </w:pPr>
-            <w:proofErr w:type="gramStart"/>
-            <w:r>
-              <w:rPr>
-                <w:sz w:val="18"/>
-              </w:rPr>
-              <w:t>string(</w:t>
-            </w:r>
-            <w:proofErr w:type="gramEnd"/>
-            <w:r>
-              <w:rPr>
-                <w:sz w:val="18"/>
-              </w:rPr>
-              <w:t xml:space="preserve">50) </w:t>
+            <w:r>
+              <w:rPr>
+                <w:sz w:val="18"/>
+              </w:rPr>
+              <w:t xml:space="preserve">string(50) </w:t>
             </w:r>
           </w:p>
         </w:tc>
@@ -9009,19 +8916,11 @@
               <w:ind w:left="0" w:right="13" w:firstLine="0"/>
               <w:jc w:val="center"/>
             </w:pPr>
-            <w:proofErr w:type="gramStart"/>
-            <w:r>
-              <w:rPr>
-                <w:sz w:val="18"/>
-              </w:rPr>
-              <w:t>string(</w:t>
-            </w:r>
-            <w:proofErr w:type="gramEnd"/>
-            <w:r>
-              <w:rPr>
-                <w:sz w:val="18"/>
-              </w:rPr>
-              <w:t xml:space="preserve">32) </w:t>
+            <w:r>
+              <w:rPr>
+                <w:sz w:val="18"/>
+              </w:rPr>
+              <w:t xml:space="preserve">string(32) </w:t>
             </w:r>
           </w:p>
         </w:tc>
@@ -9252,19 +9151,11 @@
               <w:ind w:left="0" w:right="13" w:firstLine="0"/>
               <w:jc w:val="center"/>
             </w:pPr>
-            <w:proofErr w:type="gramStart"/>
-            <w:r>
-              <w:rPr>
-                <w:sz w:val="18"/>
-              </w:rPr>
-              <w:t>String(</w:t>
-            </w:r>
-            <w:proofErr w:type="gramEnd"/>
-            <w:r>
-              <w:rPr>
-                <w:sz w:val="18"/>
-              </w:rPr>
-              <w:t>30)</w:t>
+            <w:r>
+              <w:rPr>
+                <w:sz w:val="18"/>
+              </w:rPr>
+              <w:t>String(30)</w:t>
             </w:r>
             <w:r>
               <w:rPr>
@@ -9516,19 +9407,11 @@
               <w:ind w:firstLine="0"/>
               <w:jc w:val="center"/>
             </w:pPr>
-            <w:proofErr w:type="gramStart"/>
-            <w:r>
-              <w:rPr>
-                <w:sz w:val="18"/>
-              </w:rPr>
-              <w:t>string(</w:t>
-            </w:r>
-            <w:proofErr w:type="gramEnd"/>
-            <w:r>
-              <w:rPr>
-                <w:sz w:val="18"/>
-              </w:rPr>
-              <w:t xml:space="preserve">14) </w:t>
+            <w:r>
+              <w:rPr>
+                <w:sz w:val="18"/>
+              </w:rPr>
+              <w:t xml:space="preserve">string(14) </w:t>
             </w:r>
           </w:p>
         </w:tc>
@@ -9625,19 +9508,11 @@
               <w:ind w:firstLine="0"/>
               <w:jc w:val="center"/>
             </w:pPr>
-            <w:proofErr w:type="gramStart"/>
-            <w:r>
-              <w:rPr>
-                <w:sz w:val="18"/>
-              </w:rPr>
-              <w:t>string(</w:t>
-            </w:r>
-            <w:proofErr w:type="gramEnd"/>
-            <w:r>
-              <w:rPr>
-                <w:sz w:val="18"/>
-              </w:rPr>
-              <w:t xml:space="preserve">28) </w:t>
+            <w:r>
+              <w:rPr>
+                <w:sz w:val="18"/>
+              </w:rPr>
+              <w:t xml:space="preserve">string(28) </w:t>
             </w:r>
           </w:p>
         </w:tc>
@@ -10080,19 +9955,11 @@
               <w:ind w:firstLine="0"/>
               <w:jc w:val="center"/>
             </w:pPr>
-            <w:proofErr w:type="gramStart"/>
-            <w:r>
-              <w:rPr>
-                <w:sz w:val="18"/>
-              </w:rPr>
-              <w:t>string(</w:t>
-            </w:r>
-            <w:proofErr w:type="gramEnd"/>
-            <w:r>
-              <w:rPr>
-                <w:sz w:val="18"/>
-              </w:rPr>
-              <w:t xml:space="preserve">32) </w:t>
+            <w:r>
+              <w:rPr>
+                <w:sz w:val="18"/>
+              </w:rPr>
+              <w:t xml:space="preserve">string(32) </w:t>
             </w:r>
           </w:p>
         </w:tc>
@@ -10319,19 +10186,11 @@
               <w:ind w:left="7" w:firstLine="0"/>
               <w:jc w:val="center"/>
             </w:pPr>
-            <w:proofErr w:type="gramStart"/>
-            <w:r>
-              <w:rPr>
-                <w:sz w:val="18"/>
-              </w:rPr>
-              <w:t>String(</w:t>
-            </w:r>
-            <w:proofErr w:type="gramEnd"/>
-            <w:r>
-              <w:rPr>
-                <w:sz w:val="18"/>
-              </w:rPr>
-              <w:t xml:space="preserve">32) </w:t>
+            <w:r>
+              <w:rPr>
+                <w:sz w:val="18"/>
+              </w:rPr>
+              <w:t xml:space="preserve">String(32) </w:t>
             </w:r>
           </w:p>
         </w:tc>
@@ -10544,14 +10403,12 @@
               <w:ind w:left="7" w:firstLine="0"/>
               <w:jc w:val="center"/>
             </w:pPr>
-            <w:proofErr w:type="gramStart"/>
             <w:r>
               <w:rPr>
                 <w:sz w:val="18"/>
               </w:rPr>
               <w:t>String(</w:t>
             </w:r>
-            <w:proofErr w:type="gramEnd"/>
             <w:r>
               <w:rPr>
                 <w:sz w:val="18"/>
@@ -10668,14 +10525,12 @@
               <w:ind w:left="7" w:firstLine="0"/>
               <w:jc w:val="center"/>
             </w:pPr>
-            <w:proofErr w:type="gramStart"/>
             <w:r>
               <w:rPr>
                 <w:sz w:val="18"/>
               </w:rPr>
               <w:t>String(</w:t>
             </w:r>
-            <w:proofErr w:type="gramEnd"/>
             <w:r>
               <w:rPr>
                 <w:sz w:val="18"/>
@@ -10924,19 +10779,11 @@
               <w:ind w:firstLine="0"/>
               <w:jc w:val="center"/>
             </w:pPr>
-            <w:proofErr w:type="gramStart"/>
-            <w:r>
-              <w:rPr>
-                <w:sz w:val="18"/>
-              </w:rPr>
-              <w:t>string(</w:t>
-            </w:r>
-            <w:proofErr w:type="gramEnd"/>
-            <w:r>
-              <w:rPr>
-                <w:sz w:val="18"/>
-              </w:rPr>
-              <w:t xml:space="preserve">62) </w:t>
+            <w:r>
+              <w:rPr>
+                <w:sz w:val="18"/>
+              </w:rPr>
+              <w:t xml:space="preserve">string(62) </w:t>
             </w:r>
           </w:p>
         </w:tc>
@@ -15287,25 +15134,35 @@
 </file>
 
 <file path=customXml/item1.xml><?xml version="1.0" encoding="utf-8"?>
-<ct:contentTypeSchema xmlns:ct="http://schemas.microsoft.com/office/2006/metadata/contentType" xmlns:ma="http://schemas.microsoft.com/office/2006/metadata/properties/metaAttributes" ct:_="" ma:_="" ma:contentTypeName="Document" ma:contentTypeID="0x0101007DB5CFE81EBD0E4FAEB5673DA9CB018B" ma:contentTypeVersion="10" ma:contentTypeDescription="Create a new document." ma:contentTypeScope="" ma:versionID="0cf03f5c0fe5811428ab0a97c76773af">
-  <xsd:schema xmlns:xsd="http://www.w3.org/2001/XMLSchema" xmlns:xs="http://www.w3.org/2001/XMLSchema" xmlns:p="http://schemas.microsoft.com/office/2006/metadata/properties" xmlns:ns2="fad7c584-7972-4d65-a47d-ab8ffcacefaf" targetNamespace="http://schemas.microsoft.com/office/2006/metadata/properties" ma:root="true" ma:fieldsID="d8cde35b0087ef61f8ee7d0f8b54e8da" ns2:_="">
-    <xsd:import namespace="fad7c584-7972-4d65-a47d-ab8ffcacefaf"/>
+<ct:contentTypeSchema xmlns:ct="http://schemas.microsoft.com/office/2006/metadata/contentType" xmlns:ma="http://schemas.microsoft.com/office/2006/metadata/properties/metaAttributes" ct:_="" ma:_="" ma:contentTypeName="Document" ma:contentTypeID="0x01010088B14D7FA7FB0F44A0E838BCE163461C" ma:contentTypeVersion="20" ma:contentTypeDescription="Create a new document." ma:contentTypeScope="" ma:versionID="bd631e8282ce98aa2d543c85b9ef9fd5">
+  <xsd:schema xmlns:xsd="http://www.w3.org/2001/XMLSchema" xmlns:xs="http://www.w3.org/2001/XMLSchema" xmlns:p="http://schemas.microsoft.com/office/2006/metadata/properties" xmlns:ns1="http://schemas.microsoft.com/sharepoint/v3" xmlns:ns2="e4656e8c-9a70-4dea-a7e3-06aee4855942" xmlns:ns3="a056b9f5-5b41-46e9-afa5-4e72ea6cc6db" targetNamespace="http://schemas.microsoft.com/office/2006/metadata/properties" ma:root="true" ma:fieldsID="965b20f3fb083e85ecd13ea0c8329e97" ns1:_="" ns2:_="" ns3:_="">
+    <xsd:import namespace="http://schemas.microsoft.com/sharepoint/v3"/>
+    <xsd:import namespace="e4656e8c-9a70-4dea-a7e3-06aee4855942"/>
+    <xsd:import namespace="a056b9f5-5b41-46e9-afa5-4e72ea6cc6db"/>
     <xsd:element name="properties">
       <xsd:complexType>
         <xsd:sequence>
           <xsd:element name="documentManagement">
             <xsd:complexType>
               <xsd:all>
+                <xsd:element ref="ns2:BusinessPartner" minOccurs="0"/>
+                <xsd:element ref="ns2:icaz" minOccurs="0"/>
+                <xsd:element ref="ns2:e8zr" minOccurs="0"/>
+                <xsd:element ref="ns2:SpecVersion" minOccurs="0"/>
+                <xsd:element ref="ns2:VersionDate" minOccurs="0"/>
+                <xsd:element ref="ns2:Archived" minOccurs="0"/>
                 <xsd:element ref="ns2:MediaServiceMetadata" minOccurs="0"/>
                 <xsd:element ref="ns2:MediaServiceFastMetadata" minOccurs="0"/>
+                <xsd:element ref="ns2:MediaServiceAutoKeyPoints" minOccurs="0"/>
+                <xsd:element ref="ns2:MediaServiceKeyPoints" minOccurs="0"/>
                 <xsd:element ref="ns2:MediaServiceAutoTags" minOccurs="0"/>
                 <xsd:element ref="ns2:MediaServiceOCR" minOccurs="0"/>
-                <xsd:element ref="ns2:MediaServiceDateTaken" minOccurs="0"/>
                 <xsd:element ref="ns2:MediaServiceGenerationTime" minOccurs="0"/>
                 <xsd:element ref="ns2:MediaServiceEventHashCode" minOccurs="0"/>
-                <xsd:element ref="ns2:MediaServiceAutoKeyPoints" minOccurs="0"/>
-                <xsd:element ref="ns2:MediaServiceKeyPoints" minOccurs="0"/>
-                <xsd:element ref="ns2:MediaServiceLocation" minOccurs="0"/>
+                <xsd:element ref="ns1:_ip_UnifiedCompliancePolicyProperties" minOccurs="0"/>
+                <xsd:element ref="ns1:_ip_UnifiedCompliancePolicyUIAction" minOccurs="0"/>
+                <xsd:element ref="ns3:SharedWithUsers" minOccurs="0"/>
+                <xsd:element ref="ns3:SharedWithDetails" minOccurs="0"/>
               </xsd:all>
             </xsd:complexType>
           </xsd:element>
@@ -15313,61 +15170,129 @@
       </xsd:complexType>
     </xsd:element>
   </xsd:schema>
-  <xsd:schema xmlns:xsd="http://www.w3.org/2001/XMLSchema" xmlns:xs="http://www.w3.org/2001/XMLSchema" xmlns:dms="http://schemas.microsoft.com/office/2006/documentManagement/types" xmlns:pc="http://schemas.microsoft.com/office/infopath/2007/PartnerControls" targetNamespace="fad7c584-7972-4d65-a47d-ab8ffcacefaf" elementFormDefault="qualified">
+  <xsd:schema xmlns:xsd="http://www.w3.org/2001/XMLSchema" xmlns:xs="http://www.w3.org/2001/XMLSchema" xmlns:dms="http://schemas.microsoft.com/office/2006/documentManagement/types" xmlns:pc="http://schemas.microsoft.com/office/infopath/2007/PartnerControls" targetNamespace="http://schemas.microsoft.com/sharepoint/v3" elementFormDefault="qualified">
     <xsd:import namespace="http://schemas.microsoft.com/office/2006/documentManagement/types"/>
     <xsd:import namespace="http://schemas.microsoft.com/office/infopath/2007/PartnerControls"/>
-    <xsd:element name="MediaServiceMetadata" ma:index="8" nillable="true" ma:displayName="MediaServiceMetadata" ma:hidden="true" ma:internalName="MediaServiceMetadata" ma:readOnly="true">
+    <xsd:element name="_ip_UnifiedCompliancePolicyProperties" ma:index="22" nillable="true" ma:displayName="Unified Compliance Policy Properties" ma:hidden="true" ma:internalName="_ip_UnifiedCompliancePolicyProperties">
       <xsd:simpleType>
         <xsd:restriction base="dms:Note"/>
       </xsd:simpleType>
     </xsd:element>
-    <xsd:element name="MediaServiceFastMetadata" ma:index="9" nillable="true" ma:displayName="MediaServiceFastMetadata" ma:hidden="true" ma:internalName="MediaServiceFastMetadata" ma:readOnly="true">
+    <xsd:element name="_ip_UnifiedCompliancePolicyUIAction" ma:index="23" nillable="true" ma:displayName="Unified Compliance Policy UI Action" ma:hidden="true" ma:internalName="_ip_UnifiedCompliancePolicyUIAction">
+      <xsd:simpleType>
+        <xsd:restriction base="dms:Text"/>
+      </xsd:simpleType>
+    </xsd:element>
+  </xsd:schema>
+  <xsd:schema xmlns:xsd="http://www.w3.org/2001/XMLSchema" xmlns:xs="http://www.w3.org/2001/XMLSchema" xmlns:dms="http://schemas.microsoft.com/office/2006/documentManagement/types" xmlns:pc="http://schemas.microsoft.com/office/infopath/2007/PartnerControls" targetNamespace="e4656e8c-9a70-4dea-a7e3-06aee4855942" elementFormDefault="qualified">
+    <xsd:import namespace="http://schemas.microsoft.com/office/2006/documentManagement/types"/>
+    <xsd:import namespace="http://schemas.microsoft.com/office/infopath/2007/PartnerControls"/>
+    <xsd:element name="BusinessPartner" ma:index="1" nillable="true" ma:displayName="Business Partner" ma:description="Name of Business Partner who provided integration documentation" ma:format="Dropdown" ma:internalName="BusinessPartner">
+      <xsd:simpleType>
+        <xsd:restriction base="dms:Text">
+          <xsd:maxLength value="255"/>
+        </xsd:restriction>
+      </xsd:simpleType>
+    </xsd:element>
+    <xsd:element name="icaz" ma:index="2" nillable="true" ma:displayName="Integration Title" ma:internalName="icaz">
+      <xsd:simpleType>
+        <xsd:restriction base="dms:Text"/>
+      </xsd:simpleType>
+    </xsd:element>
+    <xsd:element name="e8zr" ma:index="3" nillable="true" ma:displayName="Integration Detail" ma:internalName="e8zr">
+      <xsd:simpleType>
+        <xsd:restriction base="dms:Text"/>
+      </xsd:simpleType>
+    </xsd:element>
+    <xsd:element name="SpecVersion" ma:index="4" nillable="true" ma:displayName="Spec Version" ma:description="Integration Spec Version" ma:format="Dropdown" ma:internalName="SpecVersion">
+      <xsd:simpleType>
+        <xsd:restriction base="dms:Text">
+          <xsd:maxLength value="255"/>
+        </xsd:restriction>
+      </xsd:simpleType>
+    </xsd:element>
+    <xsd:element name="VersionDate" ma:index="5" nillable="true" ma:displayName="Spec Version Date" ma:description="Version Date" ma:format="DateOnly" ma:internalName="VersionDate">
+      <xsd:simpleType>
+        <xsd:restriction base="dms:DateTime"/>
+      </xsd:simpleType>
+    </xsd:element>
+    <xsd:element name="Archived" ma:index="6" nillable="true" ma:displayName="Archived" ma:default="0" ma:description="used to filter archived documentation out of all views except the Archive view" ma:internalName="Archived">
+      <xsd:simpleType>
+        <xsd:restriction base="dms:Boolean"/>
+      </xsd:simpleType>
+    </xsd:element>
+    <xsd:element name="MediaServiceMetadata" ma:index="10" nillable="true" ma:displayName="MediaServiceMetadata" ma:hidden="true" ma:internalName="MediaServiceMetadata" ma:readOnly="true">
       <xsd:simpleType>
         <xsd:restriction base="dms:Note"/>
       </xsd:simpleType>
     </xsd:element>
-    <xsd:element name="MediaServiceAutoTags" ma:index="10" nillable="true" ma:displayName="Tags" ma:internalName="MediaServiceAutoTags" ma:readOnly="true">
+    <xsd:element name="MediaServiceFastMetadata" ma:index="11" nillable="true" ma:displayName="MediaServiceFastMetadata" ma:hidden="true" ma:internalName="MediaServiceFastMetadata" ma:readOnly="true">
       <xsd:simpleType>
-        <xsd:restriction base="dms:Text"/>
+        <xsd:restriction base="dms:Note"/>
       </xsd:simpleType>
     </xsd:element>
-    <xsd:element name="MediaServiceOCR" ma:index="11" nillable="true" ma:displayName="Extracted Text" ma:internalName="MediaServiceOCR" ma:readOnly="true">
+    <xsd:element name="MediaServiceAutoKeyPoints" ma:index="12" nillable="true" ma:displayName="MediaServiceAutoKeyPoints" ma:hidden="true" ma:internalName="MediaServiceAutoKeyPoints" ma:readOnly="true">
+      <xsd:simpleType>
+        <xsd:restriction base="dms:Note"/>
+      </xsd:simpleType>
+    </xsd:element>
+    <xsd:element name="MediaServiceKeyPoints" ma:index="13" nillable="true" ma:displayName="KeyPoints" ma:internalName="MediaServiceKeyPoints" ma:readOnly="true">
       <xsd:simpleType>
         <xsd:restriction base="dms:Note">
           <xsd:maxLength value="255"/>
         </xsd:restriction>
       </xsd:simpleType>
     </xsd:element>
-    <xsd:element name="MediaServiceDateTaken" ma:index="12" nillable="true" ma:displayName="MediaServiceDateTaken" ma:hidden="true" ma:internalName="MediaServiceDateTaken" ma:readOnly="true">
+    <xsd:element name="MediaServiceAutoTags" ma:index="18" nillable="true" ma:displayName="Tags" ma:internalName="MediaServiceAutoTags" ma:readOnly="true">
       <xsd:simpleType>
         <xsd:restriction base="dms:Text"/>
       </xsd:simpleType>
     </xsd:element>
-    <xsd:element name="MediaServiceGenerationTime" ma:index="13" nillable="true" ma:displayName="MediaServiceGenerationTime" ma:hidden="true" ma:internalName="MediaServiceGenerationTime" ma:readOnly="true">
-      <xsd:simpleType>
-        <xsd:restriction base="dms:Text"/>
-      </xsd:simpleType>
-    </xsd:element>
-    <xsd:element name="MediaServiceEventHashCode" ma:index="14" nillable="true" ma:displayName="MediaServiceEventHashCode" ma:hidden="true" ma:internalName="MediaServiceEventHashCode" ma:readOnly="true">
-      <xsd:simpleType>
-        <xsd:restriction base="dms:Text"/>
-      </xsd:simpleType>
-    </xsd:element>
-    <xsd:element name="MediaServiceAutoKeyPoints" ma:index="15" nillable="true" ma:displayName="MediaServiceAutoKeyPoints" ma:hidden="true" ma:internalName="MediaServiceAutoKeyPoints" ma:readOnly="true">
-      <xsd:simpleType>
-        <xsd:restriction base="dms:Note"/>
-      </xsd:simpleType>
-    </xsd:element>
-    <xsd:element name="MediaServiceKeyPoints" ma:index="16" nillable="true" ma:displayName="KeyPoints" ma:internalName="MediaServiceKeyPoints" ma:readOnly="true">
+    <xsd:element name="MediaServiceOCR" ma:index="19" nillable="true" ma:displayName="Extracted Text" ma:internalName="MediaServiceOCR" ma:readOnly="true">
       <xsd:simpleType>
         <xsd:restriction base="dms:Note">
           <xsd:maxLength value="255"/>
         </xsd:restriction>
       </xsd:simpleType>
     </xsd:element>
-    <xsd:element name="MediaServiceLocation" ma:index="17" nillable="true" ma:displayName="Location" ma:internalName="MediaServiceLocation" ma:readOnly="true">
+    <xsd:element name="MediaServiceGenerationTime" ma:index="20" nillable="true" ma:displayName="MediaServiceGenerationTime" ma:hidden="true" ma:internalName="MediaServiceGenerationTime" ma:readOnly="true">
       <xsd:simpleType>
         <xsd:restriction base="dms:Text"/>
+      </xsd:simpleType>
+    </xsd:element>
+    <xsd:element name="MediaServiceEventHashCode" ma:index="21" nillable="true" ma:displayName="MediaServiceEventHashCode" ma:hidden="true" ma:internalName="MediaServiceEventHashCode" ma:readOnly="true">
+      <xsd:simpleType>
+        <xsd:restriction base="dms:Text"/>
+      </xsd:simpleType>
+    </xsd:element>
+  </xsd:schema>
+  <xsd:schema xmlns:xsd="http://www.w3.org/2001/XMLSchema" xmlns:xs="http://www.w3.org/2001/XMLSchema" xmlns:dms="http://schemas.microsoft.com/office/2006/documentManagement/types" xmlns:pc="http://schemas.microsoft.com/office/infopath/2007/PartnerControls" targetNamespace="a056b9f5-5b41-46e9-afa5-4e72ea6cc6db" elementFormDefault="qualified">
+    <xsd:import namespace="http://schemas.microsoft.com/office/2006/documentManagement/types"/>
+    <xsd:import namespace="http://schemas.microsoft.com/office/infopath/2007/PartnerControls"/>
+    <xsd:element name="SharedWithUsers" ma:index="24" nillable="true" ma:displayName="Shared With" ma:internalName="SharedWithUsers" ma:readOnly="true">
+      <xsd:complexType>
+        <xsd:complexContent>
+          <xsd:extension base="dms:UserMulti">
+            <xsd:sequence>
+              <xsd:element name="UserInfo" minOccurs="0" maxOccurs="unbounded">
+                <xsd:complexType>
+                  <xsd:sequence>
+                    <xsd:element name="DisplayName" type="xsd:string" minOccurs="0"/>
+                    <xsd:element name="AccountId" type="dms:UserId" minOccurs="0" nillable="true"/>
+                    <xsd:element name="AccountType" type="xsd:string" minOccurs="0"/>
+                  </xsd:sequence>
+                </xsd:complexType>
+              </xsd:element>
+            </xsd:sequence>
+          </xsd:extension>
+        </xsd:complexContent>
+      </xsd:complexType>
+    </xsd:element>
+    <xsd:element name="SharedWithDetails" ma:index="25" nillable="true" ma:displayName="Shared With Details" ma:internalName="SharedWithDetails" ma:readOnly="true">
+      <xsd:simpleType>
+        <xsd:restriction base="dms:Note">
+          <xsd:maxLength value="255"/>
+        </xsd:restriction>
       </xsd:simpleType>
     </xsd:element>
   </xsd:schema>
@@ -15380,8 +15305,8 @@
         <xsd:element ref="dc:creator" minOccurs="0" maxOccurs="1"/>
         <xsd:element ref="dcterms:created" minOccurs="0" maxOccurs="1"/>
         <xsd:element ref="dc:identifier" minOccurs="0" maxOccurs="1"/>
-        <xsd:element name="contentType" minOccurs="0" maxOccurs="1" type="xsd:string" ma:index="0" ma:displayName="Content Type"/>
-        <xsd:element ref="dc:title" minOccurs="0" maxOccurs="1" ma:index="4" ma:displayName="Title"/>
+        <xsd:element name="contentType" minOccurs="0" maxOccurs="1" type="xsd:string" ma:index="14" ma:displayName="Content Type"/>
+        <xsd:element ref="dc:title" minOccurs="0" maxOccurs="1" ma:index="7" ma:displayName="Title"/>
         <xsd:element ref="dc:subject" minOccurs="0" maxOccurs="1"/>
         <xsd:element ref="dc:description" minOccurs="0" maxOccurs="1"/>
         <xsd:element name="keywords" minOccurs="0" maxOccurs="1" type="xsd:string"/>
@@ -15481,7 +15406,16 @@
 
 <file path=customXml/item3.xml><?xml version="1.0" encoding="utf-8"?>
 <p:properties xmlns:p="http://schemas.microsoft.com/office/2006/metadata/properties" xmlns:xsi="http://www.w3.org/2001/XMLSchema-instance" xmlns:pc="http://schemas.microsoft.com/office/infopath/2007/PartnerControls">
-  <documentManagement/>
+  <documentManagement>
+    <_ip_UnifiedCompliancePolicyUIAction xmlns="http://schemas.microsoft.com/sharepoint/v3" xsi:nil="true"/>
+    <VersionDate xmlns="e4656e8c-9a70-4dea-a7e3-06aee4855942" xsi:nil="true"/>
+    <BusinessPartner xmlns="e4656e8c-9a70-4dea-a7e3-06aee4855942">Paladin</BusinessPartner>
+    <_ip_UnifiedCompliancePolicyProperties xmlns="http://schemas.microsoft.com/sharepoint/v3" xsi:nil="true"/>
+    <SpecVersion xmlns="e4656e8c-9a70-4dea-a7e3-06aee4855942" xsi:nil="true"/>
+    <icaz xmlns="e4656e8c-9a70-4dea-a7e3-06aee4855942">eComm API</icaz>
+    <e8zr xmlns="e4656e8c-9a70-4dea-a7e3-06aee4855942" xsi:nil="true"/>
+    <Archived xmlns="e4656e8c-9a70-4dea-a7e3-06aee4855942">false</Archived>
+  </documentManagement>
 </p:properties>
 </file>
 
@@ -15490,13 +15424,15 @@
 </file>
 
 <file path=customXml/itemProps1.xml><?xml version="1.0" encoding="utf-8"?>
-<ds:datastoreItem xmlns:ds="http://schemas.openxmlformats.org/officeDocument/2006/customXml" ds:itemID="{E61F2544-D412-439B-B799-B7D15CA5AFF8}">
+<ds:datastoreItem xmlns:ds="http://schemas.openxmlformats.org/officeDocument/2006/customXml" ds:itemID="{8F2BFCA7-80D3-4B55-ADAF-7A2FCDD6FCD6}">
   <ds:schemaRefs>
     <ds:schemaRef ds:uri="http://schemas.microsoft.com/office/2006/metadata/contentType"/>
     <ds:schemaRef ds:uri="http://schemas.microsoft.com/office/2006/metadata/properties/metaAttributes"/>
     <ds:schemaRef ds:uri="http://www.w3.org/2001/XMLSchema"/>
     <ds:schemaRef ds:uri="http://schemas.microsoft.com/office/2006/metadata/properties"/>
-    <ds:schemaRef ds:uri="fad7c584-7972-4d65-a47d-ab8ffcacefaf"/>
+    <ds:schemaRef ds:uri="http://schemas.microsoft.com/sharepoint/v3"/>
+    <ds:schemaRef ds:uri="e4656e8c-9a70-4dea-a7e3-06aee4855942"/>
+    <ds:schemaRef ds:uri="a056b9f5-5b41-46e9-afa5-4e72ea6cc6db"/>
     <ds:schemaRef ds:uri="http://schemas.microsoft.com/office/2006/documentManagement/types"/>
     <ds:schemaRef ds:uri="http://schemas.microsoft.com/office/infopath/2007/PartnerControls"/>
     <ds:schemaRef ds:uri="http://schemas.openxmlformats.org/package/2006/metadata/core-properties"/>
@@ -15518,14 +15454,23 @@
 <file path=customXml/itemProps3.xml><?xml version="1.0" encoding="utf-8"?>
 <ds:datastoreItem xmlns:ds="http://schemas.openxmlformats.org/officeDocument/2006/customXml" ds:itemID="{350063FE-550B-4F57-AB01-D639E84C2DD1}">
   <ds:schemaRefs>
+    <ds:schemaRef ds:uri="http://purl.org/dc/terms/"/>
     <ds:schemaRef ds:uri="http://schemas.microsoft.com/office/2006/metadata/properties"/>
+    <ds:schemaRef ds:uri="http://schemas.microsoft.com/office/2006/documentManagement/types"/>
+    <ds:schemaRef ds:uri="http://schemas.microsoft.com/sharepoint/v3"/>
+    <ds:schemaRef ds:uri="http://purl.org/dc/elements/1.1/"/>
+    <ds:schemaRef ds:uri="e4656e8c-9a70-4dea-a7e3-06aee4855942"/>
     <ds:schemaRef ds:uri="http://schemas.microsoft.com/office/infopath/2007/PartnerControls"/>
+    <ds:schemaRef ds:uri="http://www.w3.org/XML/1998/namespace"/>
+    <ds:schemaRef ds:uri="http://schemas.openxmlformats.org/package/2006/metadata/core-properties"/>
+    <ds:schemaRef ds:uri="a056b9f5-5b41-46e9-afa5-4e72ea6cc6db"/>
+    <ds:schemaRef ds:uri="http://purl.org/dc/dcmitype/"/>
   </ds:schemaRefs>
 </ds:datastoreItem>
 </file>
 
 <file path=customXml/itemProps4.xml><?xml version="1.0" encoding="utf-8"?>
-<ds:datastoreItem xmlns:ds="http://schemas.openxmlformats.org/officeDocument/2006/customXml" ds:itemID="{108FB2E3-9E4B-4A16-A908-D85DBA0B476D}">
+<ds:datastoreItem xmlns:ds="http://schemas.openxmlformats.org/officeDocument/2006/customXml" ds:itemID="{4CEE6638-9A96-401F-B0E2-8AA9E083A687}">
   <ds:schemaRefs>
     <ds:schemaRef ds:uri="http://schemas.openxmlformats.org/officeDocument/2006/bibliography"/>
   </ds:schemaRefs>

</xml_diff>